<commit_message>
Subidas memoria y assets utilizados
</commit_message>
<xml_diff>
--- a/Memoria2.docx
+++ b/Memoria2.docx
@@ -2232,7 +2232,19 @@
         <w:rPr>
           <w:sz w:val="24"/>
         </w:rPr>
-        <w:t xml:space="preserve"> mejorar la eficiencia energética de edificios a través del uso de procedimientos metaheurísticos.</w:t>
+        <w:t xml:space="preserve"> mejorar la eficiencia energ</w:t>
+      </w:r>
+      <w:r>
+        <w:rPr>
+          <w:sz w:val="24"/>
+        </w:rPr>
+        <w:t>é</w:t>
+      </w:r>
+      <w:r>
+        <w:rPr>
+          <w:sz w:val="24"/>
+        </w:rPr>
+        <w:t>tica de edificios a través del uso de procedimientos metaheurísticos.</w:t>
       </w:r>
     </w:p>
     <w:p>
@@ -2325,6 +2337,7 @@
           <w:id w:val="-863206598"/>
           <w:citation/>
         </w:sdtPr>
+        <w:sdtEndPr/>
         <w:sdtContent>
           <w:r>
             <w:rPr>
@@ -2381,14 +2394,12 @@
     <w:p>
       <w:pPr>
         <w:keepNext/>
-        <w:ind w:left="-567"/>
-        <w:jc w:val="center"/>
       </w:pPr>
       <w:r>
         <w:drawing>
-          <wp:inline distT="0" distB="0" distL="0" distR="0" wp14:anchorId="6A7611C4" wp14:editId="7C78FBE2">
-            <wp:extent cx="6357259" cy="2175641"/>
-            <wp:effectExtent l="0" t="0" r="5715" b="0"/>
+          <wp:inline distT="0" distB="0" distL="0" distR="0" wp14:anchorId="6A7611C4" wp14:editId="517B37E3">
+            <wp:extent cx="6000750" cy="2053631"/>
+            <wp:effectExtent l="0" t="0" r="0" b="3810"/>
             <wp:docPr id="16" name="Imagen 16"/>
             <wp:cNvGraphicFramePr>
               <a:graphicFrameLocks xmlns:a="http://schemas.openxmlformats.org/drawingml/2006/main" noChangeAspect="1"/>
@@ -2418,7 +2429,7 @@
                   <pic:spPr bwMode="auto">
                     <a:xfrm>
                       <a:off x="0" y="0"/>
-                      <a:ext cx="6422664" cy="2198024"/>
+                      <a:ext cx="6103607" cy="2088832"/>
                     </a:xfrm>
                     <a:prstGeom prst="rect">
                       <a:avLst/>
@@ -2500,6 +2511,7 @@
           <w:id w:val="-1491467531"/>
           <w:citation/>
         </w:sdtPr>
+        <w:sdtEndPr/>
         <w:sdtContent>
           <w:r>
             <w:rPr>
@@ -2856,14 +2868,14 @@
         <w:rPr>
           <w:sz w:val="24"/>
         </w:rPr>
-        <w:t xml:space="preserve"> mucha radiación solar, pero al revés, si fijamos </w:t>
+        <w:t xml:space="preserve"> mucha radiación solar, pero al revés, si fijamos el ancho </w:t>
       </w:r>
       <w:r>
         <w:rPr>
           <w:sz w:val="24"/>
         </w:rPr>
         <w:lastRenderedPageBreak/>
-        <w:t xml:space="preserve">el ancho de pared a 80cm </w:t>
+        <w:t xml:space="preserve">de pared a 80cm </w:t>
       </w:r>
       <w:r>
         <w:rPr>
@@ -3248,7 +3260,6 @@
           <w:sz w:val="24"/>
           <w:lang w:val="en-GB"/>
         </w:rPr>
-        <w:lastRenderedPageBreak/>
         <w:t>Entender el funcionamiento del programa JEplus: Ya que el algoritmo a crear va a tener que usarlo para obtener las funciones de salida correspondientes a los parámetros con los que se llame.</w:t>
       </w:r>
     </w:p>
@@ -3592,54 +3603,202 @@
           <w:szCs w:val="24"/>
           <w:lang w:val="en-GB"/>
         </w:rPr>
+        <w:t>Descripción algorítmica</w:t>
+      </w:r>
+      <w:bookmarkEnd w:id="7"/>
+    </w:p>
+    <w:p>
+      <w:pPr>
+        <w:jc w:val="both"/>
+        <w:rPr>
+          <w:lang w:val="en-GB"/>
+        </w:rPr>
+      </w:pPr>
+    </w:p>
+    <w:p>
+      <w:pPr>
+        <w:jc w:val="both"/>
+        <w:rPr>
+          <w:sz w:val="24"/>
+          <w:lang w:val="en-GB"/>
+        </w:rPr>
+      </w:pPr>
+      <w:r>
+        <w:rPr>
+          <w:sz w:val="24"/>
+          <w:lang w:val="en-GB"/>
+        </w:rPr>
+        <w:t xml:space="preserve">En este apartado </w:t>
+      </w:r>
+      <w:r>
+        <w:rPr>
+          <w:sz w:val="24"/>
+          <w:lang w:val="en-GB"/>
+        </w:rPr>
+        <w:t xml:space="preserve">se </w:t>
+      </w:r>
+      <w:r>
+        <w:rPr>
+          <w:sz w:val="24"/>
+          <w:lang w:val="en-GB"/>
+        </w:rPr>
+        <w:t>explica</w:t>
+      </w:r>
+      <w:r>
+        <w:rPr>
+          <w:sz w:val="24"/>
+          <w:lang w:val="en-GB"/>
+        </w:rPr>
+        <w:t xml:space="preserve"> el proceso de creación de nuestro algoritmo. Como se basa en la herramienta de JEplus</w:t>
+      </w:r>
+      <w:r>
+        <w:rPr>
+          <w:sz w:val="24"/>
+          <w:lang w:val="en-GB"/>
+        </w:rPr>
+        <w:t>,</w:t>
+      </w:r>
+      <w:r>
+        <w:rPr>
+          <w:sz w:val="24"/>
+          <w:lang w:val="en-GB"/>
+        </w:rPr>
+        <w:t xml:space="preserve"> el primer paso </w:t>
+      </w:r>
+      <w:r>
+        <w:rPr>
+          <w:sz w:val="24"/>
+          <w:lang w:val="en-GB"/>
+        </w:rPr>
+        <w:t>consiste</w:t>
+      </w:r>
+      <w:r>
+        <w:rPr>
+          <w:sz w:val="24"/>
+          <w:lang w:val="en-GB"/>
+        </w:rPr>
+        <w:t xml:space="preserve"> en </w:t>
+      </w:r>
+      <w:r>
+        <w:rPr>
+          <w:sz w:val="24"/>
+          <w:lang w:val="en-GB"/>
+        </w:rPr>
+        <w:t>conocer el funcionamiento del programa para poder usarlo posteriormente desde nuestro algoritmo.</w:t>
+      </w:r>
+      <w:r>
+        <w:rPr>
+          <w:sz w:val="24"/>
+          <w:lang w:val="en-GB"/>
+        </w:rPr>
+        <w:t xml:space="preserve"> Una vez dominado esto, se </w:t>
+      </w:r>
+      <w:r>
+        <w:rPr>
+          <w:sz w:val="24"/>
+          <w:lang w:val="en-GB"/>
+        </w:rPr>
+        <w:t xml:space="preserve">hacen las configuraciones adecuadas para que pueda llamarse a JEplus desde nuestro programa. </w:t>
+      </w:r>
+    </w:p>
+    <w:p>
+      <w:pPr>
+        <w:jc w:val="both"/>
+        <w:rPr>
+          <w:sz w:val="24"/>
+          <w:lang w:val="en-GB"/>
+        </w:rPr>
+      </w:pPr>
+      <w:r>
+        <w:rPr>
+          <w:sz w:val="24"/>
+          <w:lang w:val="en-GB"/>
+        </w:rPr>
         <w:lastRenderedPageBreak/>
-        <w:t>Descripción algorítmica</w:t>
-      </w:r>
-      <w:bookmarkEnd w:id="7"/>
-    </w:p>
-    <w:p>
-      <w:pPr>
-        <w:jc w:val="both"/>
-        <w:rPr>
-          <w:lang w:val="en-GB"/>
-        </w:rPr>
-      </w:pPr>
-    </w:p>
-    <w:p>
-      <w:pPr>
-        <w:jc w:val="both"/>
-        <w:rPr>
-          <w:sz w:val="24"/>
-          <w:lang w:val="en-GB"/>
-        </w:rPr>
-      </w:pPr>
-      <w:r>
-        <w:rPr>
-          <w:sz w:val="24"/>
-          <w:lang w:val="en-GB"/>
-        </w:rPr>
-        <w:t xml:space="preserve">En este apartado </w:t>
-      </w:r>
-      <w:r>
-        <w:rPr>
-          <w:sz w:val="24"/>
-          <w:lang w:val="en-GB"/>
-        </w:rPr>
-        <w:t xml:space="preserve">se </w:t>
-      </w:r>
-      <w:r>
-        <w:rPr>
-          <w:sz w:val="24"/>
-          <w:lang w:val="en-GB"/>
-        </w:rPr>
-        <w:t>explica</w:t>
-      </w:r>
-      <w:r>
-        <w:rPr>
-          <w:sz w:val="24"/>
-          <w:lang w:val="en-GB"/>
-        </w:rPr>
-        <w:t xml:space="preserve"> el proceso de creación de nuestro algoritmo. Como se basa en la herramienta de JEplus</w:t>
+        <w:t>A continuación, ya se puede proceder a crear nuestro algoritmo:</w:t>
+      </w:r>
+    </w:p>
+    <w:p>
+      <w:pPr>
+        <w:jc w:val="both"/>
+        <w:rPr>
+          <w:sz w:val="24"/>
+          <w:lang w:val="en-GB"/>
+        </w:rPr>
+      </w:pPr>
+      <w:r>
+        <w:rPr>
+          <w:sz w:val="24"/>
+          <w:lang w:val="en-GB"/>
+        </w:rPr>
+        <w:t>El primer paso que ejecuta nuestro programa es cargar los ficheros asociados al modelo del edificio para poder conocer sus caracteristicas y el rango de los valores de sus parámetros variables.</w:t>
+      </w:r>
+    </w:p>
+    <w:p>
+      <w:pPr>
+        <w:jc w:val="both"/>
+        <w:rPr>
+          <w:sz w:val="24"/>
+          <w:lang w:val="en-GB"/>
+        </w:rPr>
+      </w:pPr>
+      <w:r>
+        <w:rPr>
+          <w:sz w:val="24"/>
+          <w:lang w:val="en-GB"/>
+        </w:rPr>
+        <w:t>Estos ficheros son modificables por el usuario</w:t>
+      </w:r>
+      <w:r>
+        <w:rPr>
+          <w:sz w:val="24"/>
+          <w:lang w:val="en-GB"/>
+        </w:rPr>
+        <w:t>, aunque no son fáciles de entender ya que no presentan una estructura intuitiva y contienen grandes volumenes de datos, por tanto requieren un tiempo de familarización para poder comprender que información presenta cada uno y como manejarla para evitar</w:t>
+      </w:r>
+      <w:r>
+        <w:rPr>
+          <w:sz w:val="24"/>
+          <w:lang w:val="en-GB"/>
+        </w:rPr>
+        <w:t xml:space="preserve"> posibles</w:t>
+      </w:r>
+      <w:r>
+        <w:rPr>
+          <w:sz w:val="24"/>
+          <w:lang w:val="en-GB"/>
+        </w:rPr>
+        <w:t xml:space="preserve"> errores indeseados</w:t>
+      </w:r>
+      <w:r>
+        <w:rPr>
+          <w:sz w:val="24"/>
+          <w:lang w:val="en-GB"/>
+        </w:rPr>
+        <w:t xml:space="preserve">. </w:t>
+      </w:r>
+    </w:p>
+    <w:p>
+      <w:pPr>
+        <w:jc w:val="both"/>
+        <w:rPr>
+          <w:sz w:val="24"/>
+          <w:lang w:val="en-GB"/>
+        </w:rPr>
+      </w:pPr>
+      <w:r>
+        <w:rPr>
+          <w:sz w:val="24"/>
+          <w:lang w:val="en-GB"/>
+        </w:rPr>
+        <w:t>De esta manera s</w:t>
+      </w:r>
+      <w:r>
+        <w:rPr>
+          <w:sz w:val="24"/>
+          <w:lang w:val="en-GB"/>
+        </w:rPr>
+        <w:t>e puede editar el número y los parámetros concretos asociados al proyecto.Se pueden añadir y eliminar tanto los fijos como los variables</w:t>
       </w:r>
       <w:r>
         <w:rPr>
@@ -3653,154 +3812,6 @@
           <w:sz w:val="24"/>
           <w:lang w:val="en-GB"/>
         </w:rPr>
-        <w:t xml:space="preserve"> el primer paso </w:t>
-      </w:r>
-      <w:r>
-        <w:rPr>
-          <w:sz w:val="24"/>
-          <w:lang w:val="en-GB"/>
-        </w:rPr>
-        <w:t>consiste</w:t>
-      </w:r>
-      <w:r>
-        <w:rPr>
-          <w:sz w:val="24"/>
-          <w:lang w:val="en-GB"/>
-        </w:rPr>
-        <w:t xml:space="preserve"> en </w:t>
-      </w:r>
-      <w:r>
-        <w:rPr>
-          <w:sz w:val="24"/>
-          <w:lang w:val="en-GB"/>
-        </w:rPr>
-        <w:t>conocer el funcionamiento del programa para poder usarlo posteriormente desde nuestro algoritmo.</w:t>
-      </w:r>
-      <w:r>
-        <w:rPr>
-          <w:sz w:val="24"/>
-          <w:lang w:val="en-GB"/>
-        </w:rPr>
-        <w:t xml:space="preserve"> Una vez dominado esto, se </w:t>
-      </w:r>
-      <w:r>
-        <w:rPr>
-          <w:sz w:val="24"/>
-          <w:lang w:val="en-GB"/>
-        </w:rPr>
-        <w:t xml:space="preserve">hacen las configuraciones adecuadas para que pueda llamarse a JEplus desde nuestro programa. </w:t>
-      </w:r>
-    </w:p>
-    <w:p>
-      <w:pPr>
-        <w:jc w:val="both"/>
-        <w:rPr>
-          <w:sz w:val="24"/>
-          <w:lang w:val="en-GB"/>
-        </w:rPr>
-      </w:pPr>
-      <w:r>
-        <w:rPr>
-          <w:sz w:val="24"/>
-          <w:lang w:val="en-GB"/>
-        </w:rPr>
-        <w:t>A continuación, ya se puede proceder a crear nuestro algoritmo:</w:t>
-      </w:r>
-    </w:p>
-    <w:p>
-      <w:pPr>
-        <w:jc w:val="both"/>
-        <w:rPr>
-          <w:sz w:val="24"/>
-          <w:lang w:val="en-GB"/>
-        </w:rPr>
-      </w:pPr>
-      <w:r>
-        <w:rPr>
-          <w:sz w:val="24"/>
-          <w:lang w:val="en-GB"/>
-        </w:rPr>
-        <w:t>El primer paso que ejecuta nuestro programa es cargar los ficheros asociados al modelo del edificio para poder conocer sus caracteristicas y el rango de los valores de sus parámetros variables.</w:t>
-      </w:r>
-    </w:p>
-    <w:p>
-      <w:pPr>
-        <w:jc w:val="both"/>
-        <w:rPr>
-          <w:sz w:val="24"/>
-          <w:lang w:val="en-GB"/>
-        </w:rPr>
-      </w:pPr>
-      <w:r>
-        <w:rPr>
-          <w:sz w:val="24"/>
-          <w:lang w:val="en-GB"/>
-        </w:rPr>
-        <w:t>Estos ficheros son modificables por el usuario</w:t>
-      </w:r>
-      <w:r>
-        <w:rPr>
-          <w:sz w:val="24"/>
-          <w:lang w:val="en-GB"/>
-        </w:rPr>
-        <w:t>, aunque no son fáciles de entender ya que no presentan una estructura intuitiva y contienen grandes volumenes de datos, por tanto requieren un tiempo de familarización para poder comprender que información presenta cada uno y como manejarla para evitar</w:t>
-      </w:r>
-      <w:r>
-        <w:rPr>
-          <w:sz w:val="24"/>
-          <w:lang w:val="en-GB"/>
-        </w:rPr>
-        <w:t xml:space="preserve"> posibles</w:t>
-      </w:r>
-      <w:r>
-        <w:rPr>
-          <w:sz w:val="24"/>
-          <w:lang w:val="en-GB"/>
-        </w:rPr>
-        <w:t xml:space="preserve"> errores indeseados</w:t>
-      </w:r>
-      <w:r>
-        <w:rPr>
-          <w:sz w:val="24"/>
-          <w:lang w:val="en-GB"/>
-        </w:rPr>
-        <w:t xml:space="preserve">. </w:t>
-      </w:r>
-    </w:p>
-    <w:p>
-      <w:pPr>
-        <w:jc w:val="both"/>
-        <w:rPr>
-          <w:sz w:val="24"/>
-          <w:lang w:val="en-GB"/>
-        </w:rPr>
-      </w:pPr>
-      <w:r>
-        <w:rPr>
-          <w:sz w:val="24"/>
-          <w:lang w:val="en-GB"/>
-        </w:rPr>
-        <w:t>De esta manera s</w:t>
-      </w:r>
-      <w:r>
-        <w:rPr>
-          <w:sz w:val="24"/>
-          <w:lang w:val="en-GB"/>
-        </w:rPr>
-        <w:t>e puede editar el número y los parámetros concretos asociados al proyecto.Se pueden añadir y eliminar tanto los fijos como los variables</w:t>
-      </w:r>
-      <w:r>
-        <w:rPr>
-          <w:sz w:val="24"/>
-          <w:lang w:val="en-GB"/>
-        </w:rPr>
-        <w:t>,</w:t>
-      </w:r>
-      <w:r>
-        <w:rPr>
-          <w:sz w:val="24"/>
-          <w:lang w:val="en-GB"/>
-        </w:rPr>
         <w:t xml:space="preserve"> y además filtrar las funciones de salida que </w:t>
       </w:r>
       <w:r>
@@ -3846,17 +3857,16 @@
     <w:p>
       <w:pPr>
         <w:keepNext/>
-        <w:ind w:left="-454"/>
-      </w:pPr>
-      <w:r>
-        <w:rPr>
-          <w:sz w:val="24"/>
-        </w:rPr>
-        <w:lastRenderedPageBreak/>
+        <w:jc w:val="center"/>
+      </w:pPr>
+      <w:r>
+        <w:rPr>
+          <w:sz w:val="24"/>
+        </w:rPr>
         <w:drawing>
-          <wp:inline distT="0" distB="0" distL="0" distR="0" wp14:anchorId="0692F8F7" wp14:editId="1A5392CE">
-            <wp:extent cx="5535851" cy="3493827"/>
-            <wp:effectExtent l="0" t="0" r="8255" b="0"/>
+          <wp:inline distT="0" distB="0" distL="0" distR="0" wp14:anchorId="0692F8F7" wp14:editId="5D92FD3D">
+            <wp:extent cx="5505450" cy="3474640"/>
+            <wp:effectExtent l="0" t="0" r="0" b="0"/>
             <wp:docPr id="2" name="Imagen 2"/>
             <wp:cNvGraphicFramePr>
               <a:graphicFrameLocks xmlns:a="http://schemas.openxmlformats.org/drawingml/2006/main" noChangeAspect="1"/>
@@ -3886,7 +3896,7 @@
                   <pic:spPr bwMode="auto">
                     <a:xfrm>
                       <a:off x="0" y="0"/>
-                      <a:ext cx="5537676" cy="3494979"/>
+                      <a:ext cx="5523584" cy="3486085"/>
                     </a:xfrm>
                     <a:prstGeom prst="rect">
                       <a:avLst/>
@@ -3975,6 +3985,7 @@
           <w:sz w:val="24"/>
           <w:lang w:val="en-GB"/>
         </w:rPr>
+        <w:lastRenderedPageBreak/>
         <w:t xml:space="preserve">Para elegir el valor a fijar dentro de cada rango </w:t>
       </w:r>
       <w:r>
@@ -4191,148 +4202,140 @@
           <w:sz w:val="24"/>
           <w:lang w:val="en-GB"/>
         </w:rPr>
-        <w:t xml:space="preserve"> que comparando </w:t>
-      </w:r>
-      <w:r>
-        <w:rPr>
-          <w:sz w:val="24"/>
+        <w:t xml:space="preserve"> que comparando dos solu</w:t>
+      </w:r>
+      <w:r>
+        <w:rPr>
+          <w:sz w:val="24"/>
+          <w:lang w:val="en-GB"/>
+        </w:rPr>
+        <w:t>c</w:t>
+      </w:r>
+      <w:r>
+        <w:rPr>
+          <w:sz w:val="24"/>
+          <w:lang w:val="en-GB"/>
+        </w:rPr>
+        <w:t>iones</w:t>
+      </w:r>
+      <w:r>
+        <w:rPr>
+          <w:sz w:val="24"/>
+          <w:lang w:val="en-GB"/>
+        </w:rPr>
+        <w:t>,</w:t>
+      </w:r>
+      <w:r>
+        <w:rPr>
+          <w:sz w:val="24"/>
+          <w:lang w:val="en-GB"/>
+        </w:rPr>
+        <w:t xml:space="preserve"> unos factores mejoran y otros empeoran no se puede detirminar cual es mejor y se deben almacenar ambas</w:t>
+      </w:r>
+      <w:r>
+        <w:rPr>
+          <w:sz w:val="24"/>
+          <w:lang w:val="en-GB"/>
+        </w:rPr>
+        <w:t xml:space="preserve"> soluciones</w:t>
+      </w:r>
+      <w:r>
+        <w:rPr>
+          <w:sz w:val="24"/>
+          <w:lang w:val="en-GB"/>
+        </w:rPr>
+        <w:t>.</w:t>
+      </w:r>
+    </w:p>
+    <w:p>
+      <w:pPr>
+        <w:jc w:val="both"/>
+        <w:rPr>
+          <w:sz w:val="24"/>
+          <w:lang w:val="en-GB"/>
+        </w:rPr>
+      </w:pPr>
+      <w:r>
+        <w:rPr>
+          <w:sz w:val="24"/>
+          <w:lang w:val="en-GB"/>
+        </w:rPr>
+        <w:t xml:space="preserve">Esto es así debido a que no se cuenta con un “peso” asociado a cada factor energético, ya que no se puede determinar a priori que factor a optimizar tiene mayor importancia. </w:t>
+      </w:r>
+    </w:p>
+    <w:p>
+      <w:pPr>
+        <w:jc w:val="both"/>
+        <w:rPr>
+          <w:sz w:val="24"/>
+          <w:lang w:val="en-GB"/>
+        </w:rPr>
+      </w:pPr>
+      <w:r>
+        <w:rPr>
+          <w:sz w:val="24"/>
+          <w:lang w:val="en-GB"/>
+        </w:rPr>
+        <w:t>Por ejemplo, para una empresa</w:t>
+      </w:r>
+      <w:r>
+        <w:rPr>
+          <w:sz w:val="24"/>
+          <w:lang w:val="en-GB"/>
+        </w:rPr>
+        <w:t xml:space="preserve"> o</w:t>
+      </w:r>
+      <w:r>
+        <w:rPr>
+          <w:sz w:val="24"/>
+          <w:lang w:val="en-GB"/>
+        </w:rPr>
+        <w:t xml:space="preserve"> arquitecto puede ser más importante ahorrar 2</w:t>
+      </w:r>
+      <w:r>
+        <w:rPr>
+          <w:sz w:val="24"/>
+        </w:rPr>
+        <w:t xml:space="preserve"> </w:t>
+      </w:r>
+      <w:r>
+        <w:rPr>
+          <w:sz w:val="24"/>
+          <w:lang w:val="en-GB"/>
+        </w:rPr>
+        <w:t xml:space="preserve">Kwh de electricidad que 2 Kwh de gas, pero para otros usuarios de esta herramienta puede suceder el caso contrario, ya sea porque el precio de cada suministro de energía varía en cada país o por cualquier otra razón. Por tanto no se puede asignar un orden o valor de importancia a cada </w:t>
+      </w:r>
+      <w:r>
+        <w:rPr>
+          <w:sz w:val="24"/>
+          <w:lang w:val="en-GB"/>
+        </w:rPr>
+        <w:t>posible función que se desee optimizar. Si no fuese así nuestro programa tan solo encontraría una solución, la mejor encontrada, pero de esta manera se ofrece al usuario todas las mejores posibiliades de solución encontradas.</w:t>
+      </w:r>
+    </w:p>
+    <w:p>
+      <w:pPr>
+        <w:jc w:val="both"/>
+        <w:rPr>
+          <w:sz w:val="24"/>
+          <w:lang w:val="en-GB"/>
+        </w:rPr>
+      </w:pPr>
+    </w:p>
+    <w:p>
+      <w:pPr>
+        <w:keepNext/>
+        <w:jc w:val="both"/>
+      </w:pPr>
+      <w:r>
+        <w:rPr>
           <w:lang w:val="en-GB"/>
         </w:rPr>
         <w:lastRenderedPageBreak/>
-        <w:t>dos solu</w:t>
-      </w:r>
-      <w:r>
-        <w:rPr>
-          <w:sz w:val="24"/>
-          <w:lang w:val="en-GB"/>
-        </w:rPr>
-        <w:t>c</w:t>
-      </w:r>
-      <w:r>
-        <w:rPr>
-          <w:sz w:val="24"/>
-          <w:lang w:val="en-GB"/>
-        </w:rPr>
-        <w:t>iones</w:t>
-      </w:r>
-      <w:r>
-        <w:rPr>
-          <w:sz w:val="24"/>
-          <w:lang w:val="en-GB"/>
-        </w:rPr>
-        <w:t>,</w:t>
-      </w:r>
-      <w:r>
-        <w:rPr>
-          <w:sz w:val="24"/>
-          <w:lang w:val="en-GB"/>
-        </w:rPr>
-        <w:t xml:space="preserve"> unos factores mejoran y otros empeoran no se puede detirminar cual es mejor y se deben almacenar ambas</w:t>
-      </w:r>
-      <w:r>
-        <w:rPr>
-          <w:sz w:val="24"/>
-          <w:lang w:val="en-GB"/>
-        </w:rPr>
-        <w:t xml:space="preserve"> soluciones</w:t>
-      </w:r>
-      <w:r>
-        <w:rPr>
-          <w:sz w:val="24"/>
-          <w:lang w:val="en-GB"/>
-        </w:rPr>
-        <w:t>.</w:t>
-      </w:r>
-    </w:p>
-    <w:p>
-      <w:pPr>
-        <w:jc w:val="both"/>
-        <w:rPr>
-          <w:sz w:val="24"/>
-          <w:lang w:val="en-GB"/>
-        </w:rPr>
-      </w:pPr>
-      <w:r>
-        <w:rPr>
-          <w:sz w:val="24"/>
-          <w:lang w:val="en-GB"/>
-        </w:rPr>
-        <w:t xml:space="preserve">Esto es así debido a que no se cuenta con un “peso” asociado a cada factor energético, ya que no se puede determinar a priori que factor a optimizar tiene mayor importancia. </w:t>
-      </w:r>
-    </w:p>
-    <w:p>
-      <w:pPr>
-        <w:jc w:val="both"/>
-        <w:rPr>
-          <w:sz w:val="24"/>
-          <w:lang w:val="en-GB"/>
-        </w:rPr>
-      </w:pPr>
-      <w:r>
-        <w:rPr>
-          <w:sz w:val="24"/>
-          <w:lang w:val="en-GB"/>
-        </w:rPr>
-        <w:t>Por ejemplo, para una empresa</w:t>
-      </w:r>
-      <w:r>
-        <w:rPr>
-          <w:sz w:val="24"/>
-          <w:lang w:val="en-GB"/>
-        </w:rPr>
-        <w:t xml:space="preserve"> o</w:t>
-      </w:r>
-      <w:r>
-        <w:rPr>
-          <w:sz w:val="24"/>
-          <w:lang w:val="en-GB"/>
-        </w:rPr>
-        <w:t xml:space="preserve"> arquitecto puede ser más importante ahorrar 2</w:t>
-      </w:r>
-      <w:r>
-        <w:rPr>
-          <w:sz w:val="24"/>
-        </w:rPr>
-        <w:t xml:space="preserve"> </w:t>
-      </w:r>
-      <w:r>
-        <w:rPr>
-          <w:sz w:val="24"/>
-          <w:lang w:val="en-GB"/>
-        </w:rPr>
-        <w:t xml:space="preserve">Kwh de electricidad que 2 Kwh de gas, pero para otros usuarios de esta herramienta puede suceder el caso contrario, ya sea porque el precio de cada suministro de energía varía en cada país o por cualquier otra razón. Por tanto no se puede asignar un orden o valor de importancia a cada </w:t>
-      </w:r>
-      <w:r>
-        <w:rPr>
-          <w:sz w:val="24"/>
-          <w:lang w:val="en-GB"/>
-        </w:rPr>
-        <w:t>posible función que se desee optimizar. Si no fuese así nuestro programa tan solo encontraría una solución, la mejor encontrada, pero de esta manera se ofrece al usuario todas las mejores posibiliades de solución encontradas.</w:t>
-      </w:r>
-    </w:p>
-    <w:p>
-      <w:pPr>
-        <w:jc w:val="both"/>
-        <w:rPr>
-          <w:sz w:val="24"/>
-          <w:lang w:val="en-GB"/>
-        </w:rPr>
-      </w:pPr>
-    </w:p>
-    <w:p>
-      <w:pPr>
-        <w:keepNext/>
-        <w:ind w:left="-964"/>
-        <w:jc w:val="both"/>
-      </w:pPr>
-      <w:r>
-        <w:rPr>
-          <w:lang w:val="en-GB"/>
-        </w:rPr>
         <w:drawing>
-          <wp:inline distT="0" distB="0" distL="0" distR="0" wp14:anchorId="767E24F4" wp14:editId="5C46E90D">
-            <wp:extent cx="6660107" cy="3009727"/>
-            <wp:effectExtent l="0" t="0" r="7620" b="635"/>
+          <wp:inline distT="0" distB="0" distL="0" distR="0" wp14:anchorId="767E24F4" wp14:editId="4C4BEB8E">
+            <wp:extent cx="5879805" cy="2657104"/>
+            <wp:effectExtent l="0" t="0" r="6985" b="0"/>
             <wp:docPr id="4" name="Imagen 4" descr="C:\Users\yunai\Desktop\TFG\3.png"/>
             <wp:cNvGraphicFramePr>
               <a:graphicFrameLocks xmlns:a="http://schemas.openxmlformats.org/drawingml/2006/main" noChangeAspect="1"/>
@@ -4362,7 +4365,7 @@
                   <pic:spPr bwMode="auto">
                     <a:xfrm>
                       <a:off x="0" y="0"/>
-                      <a:ext cx="6751393" cy="3050979"/>
+                      <a:ext cx="5989848" cy="2706833"/>
                     </a:xfrm>
                     <a:prstGeom prst="rect">
                       <a:avLst/>
@@ -4493,15 +4496,7 @@
           <w:sz w:val="24"/>
           <w:lang w:val="en-GB"/>
         </w:rPr>
-        <w:t xml:space="preserve"> </w:t>
-      </w:r>
-      <w:r>
-        <w:rPr>
-          <w:sz w:val="24"/>
-          <w:lang w:val="en-GB"/>
-        </w:rPr>
-        <w:lastRenderedPageBreak/>
-        <w:t xml:space="preserve">Para ello se realiza una búsqueda local. Básicamente consiste en realizar pequeñas modificaciones en los valores de </w:t>
+        <w:t xml:space="preserve"> Para ello se realiza una búsqueda local. Básicamente consiste en realizar pequeñas modificaciones en los valores de </w:t>
       </w:r>
       <w:r>
         <w:rPr>
@@ -4630,6 +4625,7 @@
         <w:rPr>
           <w:sz w:val="24"/>
         </w:rPr>
+        <w:lastRenderedPageBreak/>
         <w:t>El primero es muy sencillo, dentro de ese rango se elige un número al azar. Como se crean un número elevado de “jobs” se puede decir que se garantiza cierta variabilidad a la hora de elegir valores. A este método se le llamara “Random” a partir de ahora.</w:t>
       </w:r>
     </w:p>
@@ -4688,15 +4684,15 @@
     <w:p>
       <w:pPr>
         <w:keepNext/>
-        <w:jc w:val="both"/>
+        <w:jc w:val="center"/>
       </w:pPr>
       <w:r>
         <w:lastRenderedPageBreak/>
         <w:drawing>
-          <wp:inline distT="0" distB="0" distL="0" distR="0" wp14:anchorId="41D3908A" wp14:editId="5886FC45">
-            <wp:extent cx="5617510" cy="8403021"/>
-            <wp:effectExtent l="0" t="0" r="2540" b="0"/>
-            <wp:docPr id="13" name="Imagen 13"/>
+          <wp:inline distT="0" distB="0" distL="0" distR="0" wp14:anchorId="39536198" wp14:editId="4526B417">
+            <wp:extent cx="4895850" cy="8498731"/>
+            <wp:effectExtent l="0" t="0" r="0" b="0"/>
+            <wp:docPr id="23" name="Imagen 23"/>
             <wp:cNvGraphicFramePr>
               <a:graphicFrameLocks xmlns:a="http://schemas.openxmlformats.org/drawingml/2006/main" noChangeAspect="1"/>
             </wp:cNvGraphicFramePr>
@@ -4704,7 +4700,7 @@
               <a:graphicData uri="http://schemas.openxmlformats.org/drawingml/2006/picture">
                 <pic:pic xmlns:pic="http://schemas.openxmlformats.org/drawingml/2006/picture">
                   <pic:nvPicPr>
-                    <pic:cNvPr id="0" name="Picture 1"/>
+                    <pic:cNvPr id="0" name="Picture 9"/>
                     <pic:cNvPicPr>
                       <a:picLocks noChangeAspect="1" noChangeArrowheads="1"/>
                     </pic:cNvPicPr>
@@ -4725,7 +4721,7 @@
                   <pic:spPr bwMode="auto">
                     <a:xfrm>
                       <a:off x="0" y="0"/>
-                      <a:ext cx="5634400" cy="8428286"/>
+                      <a:ext cx="4904520" cy="8513781"/>
                     </a:xfrm>
                     <a:prstGeom prst="rect">
                       <a:avLst/>
@@ -5513,6 +5509,7 @@
           <w:id w:val="1990897609"/>
           <w:citation/>
         </w:sdtPr>
+        <w:sdtEndPr/>
         <w:sdtContent>
           <w:r>
             <w:rPr>
@@ -5620,30 +5617,23 @@
           <w:sz w:val="24"/>
           <w:lang w:val="en-GB"/>
         </w:rPr>
-        <w:t xml:space="preserve">El siguiente paso es comprobar el valor actual del parámetro y generar dos “jobs”, uno con el siguiente valor mayor del rango discretizado respecto del valor actual, y otro con </w:t>
-      </w:r>
+        <w:t>El siguiente paso es comprobar el valor actual del parámetro y generar dos “jobs”, uno con el siguiente valor mayor del rango discretizado respecto del valor actual, y otro con el siguiente valor menor. Se ejecutan y se comparan los resultados para determinar cómo evoluciona la solución y hacía que dirección es mejor variar el parámetro.</w:t>
+      </w:r>
+    </w:p>
+    <w:p>
+      <w:pPr>
+        <w:jc w:val="both"/>
+        <w:rPr>
+          <w:sz w:val="24"/>
+          <w:lang w:val="en-GB"/>
+        </w:rPr>
+      </w:pPr>
       <w:r>
         <w:rPr>
           <w:sz w:val="24"/>
           <w:lang w:val="en-GB"/>
         </w:rPr>
         <w:lastRenderedPageBreak/>
-        <w:t>el siguiente valor menor. Se ejecutan y se comparan los resultados para determinar cómo evoluciona la solución y hacía que dirección es mejor variar el parámetro.</w:t>
-      </w:r>
-    </w:p>
-    <w:p>
-      <w:pPr>
-        <w:jc w:val="both"/>
-        <w:rPr>
-          <w:sz w:val="24"/>
-          <w:lang w:val="en-GB"/>
-        </w:rPr>
-      </w:pPr>
-      <w:r>
-        <w:rPr>
-          <w:sz w:val="24"/>
-          <w:lang w:val="en-GB"/>
-        </w:rPr>
         <w:t>Este proceso se realiza para todos los parámetros y de forma aleatoria en su orden para evitar no explorar todas las opciones posibles en el caso de que unos parámetros influyan sobre otros.</w:t>
       </w:r>
     </w:p>
@@ -5651,14 +5641,14 @@
       <w:pPr>
         <w:jc w:val="both"/>
         <w:rPr>
-          <w:color w:val="00B050"/>
-          <w:sz w:val="24"/>
-          <w:lang w:val="en-GB"/>
-        </w:rPr>
-      </w:pPr>
-      <w:r>
-        <w:rPr>
-          <w:color w:val="00B050"/>
+          <w:color w:val="FF0000"/>
+          <w:sz w:val="24"/>
+          <w:lang w:val="en-GB"/>
+        </w:rPr>
+      </w:pPr>
+      <w:r>
+        <w:rPr>
+          <w:color w:val="FF0000"/>
           <w:sz w:val="24"/>
           <w:lang w:val="en-GB"/>
         </w:rPr>
@@ -5722,7 +5712,21 @@
           <w:sz w:val="24"/>
           <w:lang w:val="en-GB"/>
         </w:rPr>
-        <w:t xml:space="preserve">En ese caso el valor de “alpha” será mayor y por tanto se generan más particiones en el rango. Cuando se pruebe a mejorar las soluciones, la distancia que aumenta o disminuye el valor de un parámetro dentro de su rango es menor, y por tanto es menos probable saltarse valores útiles y nos aseguramos de una mayor diversidad en las pruebas de mejora de soluciones. </w:t>
+        <w:t>En ese caso</w:t>
+      </w:r>
+      <w:r>
+        <w:rPr>
+          <w:sz w:val="24"/>
+          <w:lang w:val="en-GB"/>
+        </w:rPr>
+        <w:t>,</w:t>
+      </w:r>
+      <w:r>
+        <w:rPr>
+          <w:sz w:val="24"/>
+          <w:lang w:val="en-GB"/>
+        </w:rPr>
+        <w:t xml:space="preserve"> el valor de “alpha” será mayor y por tanto se generan más particiones en el rango. Cuando se pruebe a mejorar las soluciones, la distancia que aumenta o disminuye el valor de un parámetro dentro de su rango es menor, y por tanto es menos probable saltarse valores útiles y nos aseguramos de una mayor diversidad en las pruebas de mejora de soluciones. </w:t>
       </w:r>
     </w:p>
     <w:p>
@@ -5906,7 +5910,6 @@
           <w:sz w:val="24"/>
           <w:lang w:eastAsia="es-ES"/>
         </w:rPr>
-        <w:lastRenderedPageBreak/>
         <w:t>“</w:t>
       </w:r>
       <w:r>
@@ -5917,9 +5920,8 @@
           <w:sz w:val="24"/>
           <w:lang w:eastAsia="es-ES"/>
         </w:rPr>
-        <w:t>GRASP (</w:t>
-      </w:r>
-      <w:proofErr w:type="spellStart"/>
+        <w:t>GRASP (Greedy Randomized Adaptive Search Procedurees) una técnica de los años 80</w:t>
+      </w:r>
       <w:r>
         <w:rPr>
           <w:rFonts w:eastAsia="Times New Roman" w:cs="Times New Roman"/>
@@ -5928,9 +5930,8 @@
           <w:sz w:val="24"/>
           <w:lang w:eastAsia="es-ES"/>
         </w:rPr>
-        <w:t>Greedy</w:t>
-      </w:r>
-      <w:proofErr w:type="spellEnd"/>
+        <w:t xml:space="preserve"> </w:t>
+      </w:r>
       <w:r>
         <w:rPr>
           <w:rFonts w:eastAsia="Times New Roman" w:cs="Times New Roman"/>
@@ -5939,9 +5940,22 @@
           <w:sz w:val="24"/>
           <w:lang w:eastAsia="es-ES"/>
         </w:rPr>
-        <w:t xml:space="preserve"> </w:t>
-      </w:r>
-      <w:proofErr w:type="spellStart"/>
+        <w:t xml:space="preserve">desarrollada </w:t>
+      </w:r>
+      <w:r>
+        <w:rPr>
+          <w:i/>
+          <w:sz w:val="24"/>
+        </w:rPr>
+        <w:t>por</w:t>
+      </w:r>
+      <w:r>
+        <w:rPr>
+          <w:i/>
+          <w:sz w:val="24"/>
+        </w:rPr>
+        <w:t xml:space="preserve"> Feo y Resende </w:t>
+      </w:r>
       <w:r>
         <w:rPr>
           <w:rFonts w:eastAsia="Times New Roman" w:cs="Times New Roman"/>
@@ -5950,9 +5964,8 @@
           <w:sz w:val="24"/>
           <w:lang w:eastAsia="es-ES"/>
         </w:rPr>
-        <w:t>Randomized</w:t>
-      </w:r>
-      <w:proofErr w:type="spellEnd"/>
+        <w:t xml:space="preserve">que tiene como objetivo resolver problemas difíciles en el campo de la optimización combinatoria. Esta técnica dirige la mayor parte de su esfuerzo a </w:t>
+      </w:r>
       <w:r>
         <w:rPr>
           <w:rFonts w:eastAsia="Times New Roman" w:cs="Times New Roman"/>
@@ -5961,73 +5974,8 @@
           <w:sz w:val="24"/>
           <w:lang w:eastAsia="es-ES"/>
         </w:rPr>
-        <w:t xml:space="preserve"> </w:t>
-      </w:r>
-      <w:proofErr w:type="spellStart"/>
-      <w:r>
-        <w:rPr>
-          <w:rFonts w:eastAsia="Times New Roman" w:cs="Times New Roman"/>
-          <w:i/>
-          <w:noProof w:val="0"/>
-          <w:sz w:val="24"/>
-          <w:lang w:eastAsia="es-ES"/>
-        </w:rPr>
-        <w:t>Adaptive</w:t>
-      </w:r>
-      <w:proofErr w:type="spellEnd"/>
-      <w:r>
-        <w:rPr>
-          <w:rFonts w:eastAsia="Times New Roman" w:cs="Times New Roman"/>
-          <w:i/>
-          <w:noProof w:val="0"/>
-          <w:sz w:val="24"/>
-          <w:lang w:eastAsia="es-ES"/>
-        </w:rPr>
-        <w:t xml:space="preserve"> Search Procedurees) una técnica de los años 80</w:t>
-      </w:r>
-      <w:r>
-        <w:rPr>
-          <w:rFonts w:eastAsia="Times New Roman" w:cs="Times New Roman"/>
-          <w:i/>
-          <w:noProof w:val="0"/>
-          <w:sz w:val="24"/>
-          <w:lang w:eastAsia="es-ES"/>
-        </w:rPr>
-        <w:t xml:space="preserve"> </w:t>
-      </w:r>
-      <w:r>
-        <w:rPr>
-          <w:rFonts w:eastAsia="Times New Roman" w:cs="Times New Roman"/>
-          <w:i/>
-          <w:noProof w:val="0"/>
-          <w:sz w:val="24"/>
-          <w:lang w:eastAsia="es-ES"/>
-        </w:rPr>
-        <w:t xml:space="preserve">desarrollada </w:t>
-      </w:r>
-      <w:r>
-        <w:rPr>
-          <w:i/>
-          <w:sz w:val="24"/>
-        </w:rPr>
-        <w:t>por</w:t>
-      </w:r>
-      <w:r>
-        <w:rPr>
-          <w:i/>
-          <w:sz w:val="24"/>
-        </w:rPr>
-        <w:t xml:space="preserve"> Feo y Resende </w:t>
-      </w:r>
-      <w:r>
-        <w:rPr>
-          <w:rFonts w:eastAsia="Times New Roman" w:cs="Times New Roman"/>
-          <w:i/>
-          <w:noProof w:val="0"/>
-          <w:sz w:val="24"/>
-          <w:lang w:eastAsia="es-ES"/>
-        </w:rPr>
-        <w:t>que tiene como objetivo resolver problemas difíciles en el campo de la optimización combinatoria. Esta técnica dirige la mayor parte de su esfuerzo a construir soluciones de alta calidad que son posteriormente procesadas para obtener otras aún mejores.</w:t>
+        <w:lastRenderedPageBreak/>
+        <w:t>construir soluciones de alta calidad que son posteriormente procesadas para obtener otras aún mejores.</w:t>
       </w:r>
     </w:p>
     <w:p>
@@ -6403,6 +6351,7 @@
           <w:id w:val="200524682"/>
           <w:citation/>
         </w:sdtPr>
+        <w:sdtEndPr/>
         <w:sdtContent>
           <w:r>
             <w:rPr>
@@ -6475,6 +6424,7 @@
           <w:id w:val="339824848"/>
           <w:citation/>
         </w:sdtPr>
+        <w:sdtEndPr/>
         <w:sdtContent>
           <w:r>
             <w:rPr>
@@ -6602,6 +6552,7 @@
           <w:id w:val="709383883"/>
           <w:citation/>
         </w:sdtPr>
+        <w:sdtEndPr/>
         <w:sdtContent>
           <w:r>
             <w:rPr>
@@ -6665,6 +6616,7 @@
         <w:rPr>
           <w:i/>
         </w:rPr>
+        <w:lastRenderedPageBreak/>
         <w:drawing>
           <wp:inline distT="0" distB="0" distL="0" distR="0" wp14:anchorId="30BF6DB8" wp14:editId="763F5DB3">
             <wp:extent cx="5810323" cy="2933700"/>
@@ -6773,6 +6725,7 @@
           <w:id w:val="-190376640"/>
           <w:citation/>
         </w:sdtPr>
+        <w:sdtEndPr/>
         <w:sdtContent>
           <w:r>
             <w:rPr>
@@ -7059,6 +7012,7 @@
           <w:szCs w:val="24"/>
           <w:lang w:val="en-GB"/>
         </w:rPr>
+        <w:lastRenderedPageBreak/>
         <w:t>Software utilizado</w:t>
       </w:r>
       <w:bookmarkEnd w:id="14"/>
@@ -7232,6 +7186,7 @@
           <w:id w:val="-1274552475"/>
           <w:citation/>
         </w:sdtPr>
+        <w:sdtEndPr/>
         <w:sdtContent>
           <w:r>
             <w:rPr>
@@ -7322,13 +7277,13 @@
     <w:p>
       <w:pPr>
         <w:keepNext/>
-        <w:ind w:left="-680"/>
+        <w:jc w:val="center"/>
       </w:pPr>
       <w:r>
         <w:lastRenderedPageBreak/>
         <w:drawing>
-          <wp:inline distT="0" distB="0" distL="0" distR="0" wp14:anchorId="0C347CB3" wp14:editId="29601684">
-            <wp:extent cx="6499473" cy="3551275"/>
+          <wp:inline distT="0" distB="0" distL="0" distR="0" wp14:anchorId="0C347CB3" wp14:editId="1DF4EF3D">
+            <wp:extent cx="5905500" cy="3226731"/>
             <wp:effectExtent l="0" t="0" r="0" b="0"/>
             <wp:docPr id="18" name="Imagen 18"/>
             <wp:cNvGraphicFramePr>
@@ -7359,7 +7314,7 @@
                   <pic:spPr bwMode="auto">
                     <a:xfrm>
                       <a:off x="0" y="0"/>
-                      <a:ext cx="6551203" cy="3579540"/>
+                      <a:ext cx="5968610" cy="3261214"/>
                     </a:xfrm>
                     <a:prstGeom prst="rect">
                       <a:avLst/>
@@ -7440,6 +7395,7 @@
           <w:id w:val="313073762"/>
           <w:citation/>
         </w:sdtPr>
+        <w:sdtEndPr/>
         <w:sdtContent>
           <w:r>
             <w:rPr>
@@ -7537,14 +7493,15 @@
       <w:pPr>
         <w:pStyle w:val="Prrafodelista"/>
         <w:keepNext/>
-        <w:ind w:left="-680"/>
+        <w:ind w:left="0"/>
+        <w:jc w:val="center"/>
       </w:pPr>
       <w:r>
         <w:lastRenderedPageBreak/>
         <w:drawing>
-          <wp:inline distT="0" distB="0" distL="0" distR="0" wp14:anchorId="7A57DD81" wp14:editId="12C36584">
-            <wp:extent cx="6337005" cy="4326013"/>
-            <wp:effectExtent l="0" t="0" r="6985" b="0"/>
+          <wp:inline distT="0" distB="0" distL="0" distR="0" wp14:anchorId="7A57DD81" wp14:editId="7DC0AAC8">
+            <wp:extent cx="5860172" cy="4000500"/>
+            <wp:effectExtent l="0" t="0" r="7620" b="0"/>
             <wp:docPr id="17" name="Imagen 17" descr="JEplus siendo usado desde su interfaz gráfica"/>
             <wp:cNvGraphicFramePr>
               <a:graphicFrameLocks xmlns:a="http://schemas.openxmlformats.org/drawingml/2006/main" noChangeAspect="1"/>
@@ -7574,7 +7531,7 @@
                   <pic:spPr bwMode="auto">
                     <a:xfrm>
                       <a:off x="0" y="0"/>
-                      <a:ext cx="6361385" cy="4342657"/>
+                      <a:ext cx="5894598" cy="4024001"/>
                     </a:xfrm>
                     <a:prstGeom prst="rect">
                       <a:avLst/>
@@ -7655,6 +7612,7 @@
           <w:id w:val="1957904208"/>
           <w:citation/>
         </w:sdtPr>
+        <w:sdtEndPr/>
         <w:sdtContent>
           <w:r>
             <w:rPr>
@@ -7818,7 +7776,6 @@
           <w:sz w:val="24"/>
           <w:lang w:val="en-GB"/>
         </w:rPr>
-        <w:lastRenderedPageBreak/>
         <w:t xml:space="preserve">Para visualizar los resultados de la ejecución de nuestro programa </w:t>
       </w:r>
       <w:r>
@@ -7889,6 +7846,7 @@
           <w:id w:val="1546175217"/>
           <w:citation/>
         </w:sdtPr>
+        <w:sdtEndPr/>
         <w:sdtContent>
           <w:r>
             <w:rPr>
@@ -7975,12 +7933,13 @@
       <w:pPr>
         <w:keepNext/>
         <w:ind w:left="-567"/>
+        <w:jc w:val="center"/>
       </w:pPr>
       <w:r>
         <w:drawing>
-          <wp:inline distT="0" distB="0" distL="0" distR="0" wp14:anchorId="7A5D01BD" wp14:editId="3D0D4E3C">
-            <wp:extent cx="6490722" cy="4136065"/>
-            <wp:effectExtent l="0" t="0" r="5715" b="0"/>
+          <wp:inline distT="0" distB="0" distL="0" distR="0" wp14:anchorId="7A5D01BD" wp14:editId="1548B11A">
+            <wp:extent cx="5886450" cy="3751006"/>
+            <wp:effectExtent l="0" t="0" r="0" b="1905"/>
             <wp:docPr id="5" name="Imagen 5"/>
             <wp:cNvGraphicFramePr>
               <a:graphicFrameLocks xmlns:a="http://schemas.openxmlformats.org/drawingml/2006/main" noChangeAspect="1"/>
@@ -8010,7 +7969,7 @@
                   <pic:spPr bwMode="auto">
                     <a:xfrm>
                       <a:off x="0" y="0"/>
-                      <a:ext cx="6517363" cy="4153041"/>
+                      <a:ext cx="5927402" cy="3777101"/>
                     </a:xfrm>
                     <a:prstGeom prst="rect">
                       <a:avLst/>
@@ -8169,15 +8128,7 @@
           <w:sz w:val="24"/>
           <w:lang w:val="en-GB"/>
         </w:rPr>
-        <w:t xml:space="preserve">s </w:t>
-      </w:r>
-      <w:r>
-        <w:rPr>
-          <w:sz w:val="24"/>
-          <w:lang w:val="en-GB"/>
-        </w:rPr>
-        <w:lastRenderedPageBreak/>
-        <w:t xml:space="preserve">y se crea una variable de tipo Rango que guarda </w:t>
+        <w:t xml:space="preserve">s y se crea una variable de tipo Rango que guarda </w:t>
       </w:r>
       <w:r>
         <w:rPr>
@@ -8289,6 +8240,7 @@
         <w:rPr>
           <w:sz w:val="24"/>
         </w:rPr>
+        <w:lastRenderedPageBreak/>
         <w:t>“parametros”: es un array de strings que contiene al “job”. Especifica su identificador único y el valor fijado de los parámetros variables.</w:t>
       </w:r>
     </w:p>
@@ -8461,14 +8413,7 @@
         <w:rPr>
           <w:sz w:val="24"/>
         </w:rPr>
-        <w:t xml:space="preserve">en un array de </w:t>
-      </w:r>
-      <w:r>
-        <w:rPr>
-          <w:sz w:val="24"/>
-        </w:rPr>
-        <w:lastRenderedPageBreak/>
-        <w:t>de “jobs”. El “job” se representa a su vez como un array de strings con su identificador único y el valor fijado de los parámetros variables calculado en “GenerarJobs”.</w:t>
+        <w:t>en un array de de “jobs”. El “job” se representa a su vez como un array de strings con su identificador único y el valor fijado de los parámetros variables calculado en “GenerarJobs”.</w:t>
       </w:r>
     </w:p>
     <w:p>
@@ -8523,6 +8468,7 @@
         <w:rPr>
           <w:sz w:val="24"/>
         </w:rPr>
+        <w:lastRenderedPageBreak/>
         <w:t>“GestorSalidas”: Esta clase se encarga de recibir las soluciones creadas. recibe un array de “Solucion”</w:t>
       </w:r>
       <w:r>
@@ -8682,14 +8628,7 @@
         <w:rPr>
           <w:sz w:val="24"/>
         </w:rPr>
-        <w:t xml:space="preserve">el array del atributo “parametros”. Este array se explora en orden aleatorio porque se va a proceder a cambiar el valor de cada parámetro y puede ocurrir que el orden afecte cuando se calcule el valor de </w:t>
-      </w:r>
-      <w:r>
-        <w:rPr>
-          <w:sz w:val="24"/>
-        </w:rPr>
-        <w:lastRenderedPageBreak/>
-        <w:t>las fuciones a optimizar. Gracias a esto se evita restringir la posibilidad de encontrar soluciones válidas.</w:t>
+        <w:t>el array del atributo “parametros”. Este array se explora en orden aleatorio porque se va a proceder a cambiar el valor de cada parámetro y puede ocurrir que el orden afecte cuando se calcule el valor de las fuciones a optimizar. Gracias a esto se evita restringir la posibilidad de encontrar soluciones válidas.</w:t>
       </w:r>
     </w:p>
     <w:p>
@@ -8990,14 +8929,7 @@
         <w:rPr>
           <w:sz w:val="24"/>
         </w:rPr>
-        <w:t xml:space="preserve">. </w:t>
-      </w:r>
-      <w:r>
-        <w:rPr>
-          <w:sz w:val="24"/>
-        </w:rPr>
-        <w:lastRenderedPageBreak/>
-        <w:t>Además de tener que estar creando “jobs”, enviandolos a JEplus, y tener que esperar este devuelva el valor de las salidas.</w:t>
+        <w:t>. Además de tener que estar creando “jobs”, enviandolos a JEplus, y tener que esperar este devuelva el valor de las salidas.</w:t>
       </w:r>
     </w:p>
     <w:p>
@@ -9116,7 +9048,14 @@
         <w:rPr>
           <w:sz w:val="24"/>
         </w:rPr>
-        <w:t>Se pueden generar tantos como se deseen, pero en nuestro caso hemos fijado el número en cien, ya que lo consideramos suficiente para obtener buenos resultados y si se añaden muchos más los tiempos de ejecución aumentan considerablemente.</w:t>
+        <w:t xml:space="preserve">Se pueden generar tantos como se deseen, pero en nuestro caso hemos fijado el número en cien, ya que lo consideramos suficiente </w:t>
+      </w:r>
+      <w:r>
+        <w:rPr>
+          <w:sz w:val="24"/>
+        </w:rPr>
+        <w:lastRenderedPageBreak/>
+        <w:t>para obtener buenos resultados y si se añaden muchos más los tiempos de ejecución aumentan considerablemente.</w:t>
       </w:r>
     </w:p>
     <w:p>
@@ -9248,14 +9187,7 @@
         <w:rPr>
           <w:sz w:val="24"/>
         </w:rPr>
-        <w:t xml:space="preserve">En el caso del consumo eléctrico puede parecer que lo </w:t>
-      </w:r>
-      <w:r>
-        <w:rPr>
-          <w:sz w:val="24"/>
-        </w:rPr>
-        <w:lastRenderedPageBreak/>
-        <w:t>evidente es desear minimizarlo, pero hay tantas posibles opciones de funciones de salida como puede ser la refriferación o humedad que no sea tan evidente y por tanto se debe especificar.</w:t>
+        <w:t>En el caso del consumo eléctrico puede parecer que lo evidente es desear minimizarlo, pero hay tantas posibles opciones de funciones de salida como puede ser la refriferación o humedad que no sea tan evidente y por tanto se debe especificar.</w:t>
       </w:r>
     </w:p>
     <w:p>
@@ -9374,6 +9306,7 @@
         <w:rPr>
           <w:sz w:val="24"/>
         </w:rPr>
+        <w:lastRenderedPageBreak/>
         <w:t>En primer lugar “Main” crea un objeto de la clase “CreadorDeJobs”</w:t>
       </w:r>
       <w:r>
@@ -9612,6 +9545,7 @@
           <w:numId w:val="1"/>
         </w:numPr>
         <w:rPr>
+          <w:sz w:val="24"/>
           <w:lang w:val="en-GB"/>
         </w:rPr>
       </w:pPr>
@@ -9628,13 +9562,314 @@
     </w:p>
     <w:p>
       <w:pPr>
-        <w:pStyle w:val="Prrafodelista"/>
-        <w:ind w:left="360"/>
+        <w:rPr>
+          <w:lang w:val="en-GB"/>
+        </w:rPr>
+      </w:pPr>
+    </w:p>
+    <w:p>
+      <w:pPr>
+        <w:jc w:val="both"/>
+        <w:rPr>
+          <w:sz w:val="24"/>
+          <w:lang w:val="en-GB"/>
+        </w:rPr>
+      </w:pPr>
+      <w:r>
+        <w:rPr>
+          <w:sz w:val="24"/>
+          <w:lang w:val="en-GB"/>
+        </w:rPr>
+        <w:t xml:space="preserve">Se ha </w:t>
+      </w:r>
+      <w:r>
+        <w:rPr>
+          <w:sz w:val="24"/>
+          <w:lang w:val="en-GB"/>
+        </w:rPr>
+        <w:t>explicado</w:t>
+      </w:r>
+      <w:r>
+        <w:rPr>
+          <w:sz w:val="24"/>
+          <w:lang w:val="en-GB"/>
+        </w:rPr>
+        <w:t xml:space="preserve"> todo lo relacionado con el proyecto, los objetivos que se buscan conseguir,</w:t>
+      </w:r>
+      <w:r>
+        <w:rPr>
+          <w:sz w:val="24"/>
+          <w:lang w:val="en-GB"/>
+        </w:rPr>
+        <w:t xml:space="preserve"> </w:t>
+      </w:r>
+      <w:r>
+        <w:rPr>
+          <w:sz w:val="24"/>
+          <w:lang w:val="en-GB"/>
+        </w:rPr>
+        <w:t>su construción, las partes que lo componen y su funcionamiento desde el primer paso en el que generamos “jobs” a partir de los parámetros asociados al proyecto</w:t>
+      </w:r>
+      <w:r>
+        <w:rPr>
+          <w:sz w:val="24"/>
+          <w:lang w:val="en-GB"/>
+        </w:rPr>
+        <w:t>,</w:t>
+      </w:r>
+      <w:r>
+        <w:rPr>
+          <w:sz w:val="24"/>
+          <w:lang w:val="en-GB"/>
+        </w:rPr>
+        <w:t xml:space="preserve"> hasta que se devuelve al usuario </w:t>
+      </w:r>
+      <w:r>
+        <w:rPr>
+          <w:sz w:val="24"/>
+          <w:lang w:val="en-GB"/>
+        </w:rPr>
+        <w:t>unos valores para las funciones a optimizar</w:t>
+      </w:r>
+      <w:r>
+        <w:rPr>
+          <w:sz w:val="24"/>
+          <w:lang w:val="en-GB"/>
+        </w:rPr>
+        <w:t xml:space="preserve"> </w:t>
+      </w:r>
+      <w:r>
+        <w:rPr>
+          <w:sz w:val="24"/>
+          <w:lang w:val="en-GB"/>
+        </w:rPr>
+        <w:t>razonablemente adecuad</w:t>
+      </w:r>
+      <w:r>
+        <w:rPr>
+          <w:sz w:val="24"/>
+          <w:lang w:val="en-GB"/>
+        </w:rPr>
+        <w:t>o</w:t>
+      </w:r>
+      <w:r>
+        <w:rPr>
+          <w:sz w:val="24"/>
+          <w:lang w:val="en-GB"/>
+        </w:rPr>
+        <w:t>s.</w:t>
+      </w:r>
+      <w:r>
+        <w:rPr>
+          <w:sz w:val="24"/>
+          <w:lang w:val="en-GB"/>
+        </w:rPr>
+        <w:t xml:space="preserve"> </w:t>
+      </w:r>
+    </w:p>
+    <w:p>
+      <w:pPr>
+        <w:jc w:val="both"/>
+        <w:rPr>
+          <w:sz w:val="24"/>
+          <w:lang w:val="en-GB"/>
+        </w:rPr>
+      </w:pPr>
+      <w:r>
+        <w:rPr>
+          <w:sz w:val="24"/>
+          <w:lang w:val="en-GB"/>
+        </w:rPr>
+        <w:t xml:space="preserve">Una vez explicado como funciona el programa en general, se </w:t>
+      </w:r>
+      <w:r>
+        <w:rPr>
+          <w:sz w:val="24"/>
+          <w:lang w:val="en-GB"/>
+        </w:rPr>
+        <w:t xml:space="preserve">procede a </w:t>
+      </w:r>
+      <w:r>
+        <w:rPr>
+          <w:sz w:val="24"/>
+          <w:lang w:val="en-GB"/>
+        </w:rPr>
+        <w:t xml:space="preserve">ejecutar </w:t>
+      </w:r>
+      <w:r>
+        <w:rPr>
+          <w:sz w:val="24"/>
+          <w:lang w:val="en-GB"/>
+        </w:rPr>
+        <w:t xml:space="preserve">nuestro programa </w:t>
+      </w:r>
+      <w:r>
+        <w:rPr>
+          <w:sz w:val="24"/>
+          <w:lang w:val="en-GB"/>
+        </w:rPr>
+        <w:t xml:space="preserve">para un modelo de edificio concreto, </w:t>
+      </w:r>
+      <w:r>
+        <w:rPr>
+          <w:sz w:val="24"/>
+          <w:lang w:val="en-GB"/>
+        </w:rPr>
+        <w:t>con los distintos métodos de generación de “jobs” implementados y se analizan los resultados obtenidos.</w:t>
+      </w:r>
+    </w:p>
+    <w:p>
+      <w:pPr>
+        <w:jc w:val="both"/>
+        <w:rPr>
+          <w:sz w:val="24"/>
+          <w:lang w:val="en-GB"/>
+        </w:rPr>
+      </w:pPr>
+      <w:r>
+        <w:rPr>
+          <w:sz w:val="24"/>
+          <w:lang w:val="en-GB"/>
+        </w:rPr>
+        <w:t>El modelo de edificio empleado</w:t>
+      </w:r>
+      <w:r>
+        <w:rPr>
+          <w:sz w:val="24"/>
+          <w:lang w:val="en-GB"/>
+        </w:rPr>
+        <w:t xml:space="preserve"> para la extracción de resultados se ha obtenido de la propia web de “JEplus”</w:t>
+      </w:r>
+      <w:r>
+        <w:rPr>
+          <w:sz w:val="24"/>
+          <w:lang w:val="en-GB"/>
+        </w:rPr>
+        <w:t>. Corresponde a un modelo de edificio</w:t>
+      </w:r>
+      <w:r>
+        <w:rPr>
+          <w:sz w:val="24"/>
+          <w:lang w:val="en-GB"/>
+        </w:rPr>
+        <w:t xml:space="preserve"> </w:t>
+      </w:r>
+      <w:r>
+        <w:rPr>
+          <w:sz w:val="24"/>
+          <w:lang w:val="en-GB"/>
+        </w:rPr>
+        <w:t>diseñado para Chicago, Illinois, Estados Unidos.</w:t>
+      </w:r>
+    </w:p>
+    <w:p>
+      <w:pPr>
+        <w:keepNext/>
+        <w:jc w:val="center"/>
+      </w:pPr>
+      <w:r>
+        <w:drawing>
+          <wp:inline distT="0" distB="0" distL="0" distR="0" wp14:anchorId="7AD3F120" wp14:editId="1C59406C">
+            <wp:extent cx="5900888" cy="3848986"/>
+            <wp:effectExtent l="0" t="0" r="5080" b="0"/>
+            <wp:docPr id="13" name="Imagen 13"/>
+            <wp:cNvGraphicFramePr>
+              <a:graphicFrameLocks xmlns:a="http://schemas.openxmlformats.org/drawingml/2006/main" noChangeAspect="1"/>
+            </wp:cNvGraphicFramePr>
+            <a:graphic xmlns:a="http://schemas.openxmlformats.org/drawingml/2006/main">
+              <a:graphicData uri="http://schemas.openxmlformats.org/drawingml/2006/picture">
+                <pic:pic xmlns:pic="http://schemas.openxmlformats.org/drawingml/2006/picture">
+                  <pic:nvPicPr>
+                    <pic:cNvPr id="0" name="Picture 1"/>
+                    <pic:cNvPicPr>
+                      <a:picLocks noChangeAspect="1" noChangeArrowheads="1"/>
+                    </pic:cNvPicPr>
+                  </pic:nvPicPr>
+                  <pic:blipFill>
+                    <a:blip r:embed="rId21">
+                      <a:extLst>
+                        <a:ext uri="{28A0092B-C50C-407E-A947-70E740481C1C}">
+                          <a14:useLocalDpi xmlns:a14="http://schemas.microsoft.com/office/drawing/2010/main" val="0"/>
+                        </a:ext>
+                      </a:extLst>
+                    </a:blip>
+                    <a:srcRect/>
+                    <a:stretch>
+                      <a:fillRect/>
+                    </a:stretch>
+                  </pic:blipFill>
+                  <pic:spPr bwMode="auto">
+                    <a:xfrm>
+                      <a:off x="0" y="0"/>
+                      <a:ext cx="5925670" cy="3865151"/>
+                    </a:xfrm>
+                    <a:prstGeom prst="rect">
+                      <a:avLst/>
+                    </a:prstGeom>
+                    <a:noFill/>
+                    <a:ln>
+                      <a:noFill/>
+                    </a:ln>
+                  </pic:spPr>
+                </pic:pic>
+              </a:graphicData>
+            </a:graphic>
+          </wp:inline>
+        </w:drawing>
+      </w:r>
+    </w:p>
+    <w:p>
+      <w:pPr>
+        <w:pStyle w:val="Descripcin"/>
+        <w:jc w:val="center"/>
         <w:rPr>
           <w:color w:val="00B050"/>
-          <w:lang w:val="en-GB"/>
-        </w:rPr>
-      </w:pPr>
+          <w:sz w:val="20"/>
+          <w:lang w:val="en-GB"/>
+        </w:rPr>
+      </w:pPr>
+      <w:r>
+        <w:rPr>
+          <w:sz w:val="20"/>
+        </w:rPr>
+        <w:t xml:space="preserve">Ilustración </w:t>
+      </w:r>
+      <w:r>
+        <w:rPr>
+          <w:sz w:val="20"/>
+        </w:rPr>
+        <w:fldChar w:fldCharType="begin"/>
+      </w:r>
+      <w:r>
+        <w:rPr>
+          <w:sz w:val="20"/>
+        </w:rPr>
+        <w:instrText xml:space="preserve"> SEQ Ilustración \* ARABIC </w:instrText>
+      </w:r>
+      <w:r>
+        <w:rPr>
+          <w:sz w:val="20"/>
+        </w:rPr>
+        <w:fldChar w:fldCharType="separate"/>
+      </w:r>
+      <w:r>
+        <w:rPr>
+          <w:sz w:val="20"/>
+        </w:rPr>
+        <w:t>12</w:t>
+      </w:r>
+      <w:r>
+        <w:rPr>
+          <w:sz w:val="20"/>
+        </w:rPr>
+        <w:fldChar w:fldCharType="end"/>
+      </w:r>
+      <w:r>
+        <w:rPr>
+          <w:sz w:val="20"/>
+        </w:rPr>
+        <w:t>. Archivo "imf" con la descripción del modelo de edificio empleado para obtener los resultados</w:t>
+      </w:r>
     </w:p>
     <w:p>
       <w:pPr>
@@ -9644,19 +9879,724 @@
           <w:lang w:val="en-GB"/>
         </w:rPr>
       </w:pPr>
-      <w:r>
+    </w:p>
+    <w:p>
+      <w:pPr>
+        <w:jc w:val="both"/>
+        <w:rPr>
+          <w:sz w:val="24"/>
+          <w:lang w:val="en-GB"/>
+        </w:rPr>
+      </w:pPr>
+      <w:r>
+        <w:rPr>
+          <w:sz w:val="24"/>
+          <w:lang w:val="en-GB"/>
+        </w:rPr>
+        <w:lastRenderedPageBreak/>
+        <w:t>Los archivos del proyecto se han modificado para que se consideren cuatro parámetros</w:t>
+      </w:r>
+      <w:r>
+        <w:rPr>
+          <w:sz w:val="24"/>
+          <w:lang w:val="en-GB"/>
+        </w:rPr>
+        <w:t xml:space="preserve"> variables</w:t>
+      </w:r>
+      <w:r>
+        <w:rPr>
+          <w:sz w:val="24"/>
+          <w:lang w:val="en-GB"/>
+        </w:rPr>
+        <w:t xml:space="preserve">: </w:t>
+      </w:r>
+      <w:r>
+        <w:rPr>
+          <w:sz w:val="24"/>
+          <w:lang w:val="en-GB"/>
+        </w:rPr>
+        <w:t>“</w:t>
+      </w:r>
+      <w:r>
+        <w:rPr>
+          <w:sz w:val="24"/>
+          <w:lang w:val="en-GB"/>
+        </w:rPr>
+        <w:t>Orientación del edificio</w:t>
+      </w:r>
+      <w:r>
+        <w:rPr>
+          <w:sz w:val="24"/>
+          <w:lang w:val="en-GB"/>
+        </w:rPr>
+        <w:t>”</w:t>
+      </w:r>
+      <w:r>
+        <w:rPr>
+          <w:sz w:val="24"/>
+          <w:lang w:val="en-GB"/>
+        </w:rPr>
+        <w:t xml:space="preserve">, </w:t>
+      </w:r>
+      <w:r>
+        <w:rPr>
+          <w:sz w:val="24"/>
+          <w:lang w:val="en-GB"/>
+        </w:rPr>
+        <w:t>“</w:t>
+      </w:r>
+      <w:r>
+        <w:rPr>
+          <w:sz w:val="24"/>
+          <w:lang w:val="en-GB"/>
+        </w:rPr>
+        <w:t>cantidad mínima de aire puro</w:t>
+      </w:r>
+      <w:r>
+        <w:rPr>
+          <w:sz w:val="24"/>
+          <w:lang w:val="en-GB"/>
+        </w:rPr>
+        <w:t>”</w:t>
+      </w:r>
+      <w:r>
+        <w:rPr>
+          <w:sz w:val="24"/>
+          <w:lang w:val="en-GB"/>
+        </w:rPr>
+        <w:t xml:space="preserve">, </w:t>
+      </w:r>
+      <w:r>
+        <w:rPr>
+          <w:sz w:val="24"/>
+          <w:lang w:val="en-GB"/>
+        </w:rPr>
+        <w:t>“</w:t>
+      </w:r>
+      <w:r>
+        <w:rPr>
+          <w:sz w:val="24"/>
+          <w:lang w:val="en-GB"/>
+        </w:rPr>
+        <w:t>densidad de gente por metro cuadrado</w:t>
+      </w:r>
+      <w:r>
+        <w:rPr>
+          <w:sz w:val="24"/>
+          <w:lang w:val="en-GB"/>
+        </w:rPr>
+        <w:t>” y “</w:t>
+      </w:r>
+      <w:r>
+        <w:rPr>
+          <w:sz w:val="24"/>
+          <w:lang w:val="en-GB"/>
+        </w:rPr>
+        <w:t>Potencia del equipo en función de la densidad de ocupación</w:t>
+      </w:r>
+      <w:r>
+        <w:rPr>
+          <w:sz w:val="24"/>
+          <w:lang w:val="en-GB"/>
+        </w:rPr>
+        <w:t>”.</w:t>
+      </w:r>
+    </w:p>
+    <w:p>
+      <w:pPr>
+        <w:jc w:val="both"/>
+        <w:rPr>
+          <w:sz w:val="24"/>
+          <w:lang w:val="en-GB"/>
+        </w:rPr>
+      </w:pPr>
+      <w:r>
+        <w:rPr>
+          <w:sz w:val="24"/>
+          <w:lang w:val="en-GB"/>
+        </w:rPr>
+        <w:t>Respecto las funciones a optimizar se ha decidido fijar tres</w:t>
+      </w:r>
+      <w:r>
+        <w:rPr>
+          <w:sz w:val="24"/>
+          <w:lang w:val="en-GB"/>
+        </w:rPr>
+        <w:t>, que se han considerado interesantes y con muchos posibles valores. Estas son: el consumo de electricidad por todo el complejo del edificio, el consumo de las bombillas del interior del edificio y el gasto en gas.</w:t>
+      </w:r>
+      <w:r>
+        <w:rPr>
+          <w:sz w:val="24"/>
+          <w:lang w:val="en-GB"/>
+        </w:rPr>
+        <w:t xml:space="preserve"> Se busca maximizar todas ellas. Esta decisión se corresponde únicamente a que a la hora de mostrar los resultados es más visual y sencillo.</w:t>
+      </w:r>
+    </w:p>
+    <w:p>
+      <w:pPr>
+        <w:jc w:val="both"/>
+        <w:rPr>
+          <w:sz w:val="24"/>
+          <w:lang w:val="en-GB"/>
+        </w:rPr>
+      </w:pPr>
+      <w:r>
+        <w:rPr>
+          <w:sz w:val="24"/>
+          <w:lang w:val="en-GB"/>
+        </w:rPr>
+        <w:t xml:space="preserve">Una vez finalizado el programa se comprueba que valores de los cuatro parámetros elegidos son los adecuados para las tres salidas elegidas.  </w:t>
+      </w:r>
+    </w:p>
+    <w:p>
+      <w:pPr>
+        <w:jc w:val="both"/>
+        <w:rPr>
+          <w:sz w:val="24"/>
+          <w:lang w:val="en-GB"/>
+        </w:rPr>
+      </w:pPr>
+      <w:r>
+        <w:rPr>
+          <w:sz w:val="24"/>
+          <w:lang w:val="en-GB"/>
+        </w:rPr>
+        <w:t>El resto de configuraciones realizadas antes de ejecutar el programa son las siguientes:</w:t>
+      </w:r>
+    </w:p>
+    <w:p>
+      <w:pPr>
+        <w:jc w:val="both"/>
+        <w:rPr>
+          <w:sz w:val="24"/>
+          <w:lang w:val="en-GB"/>
+        </w:rPr>
+      </w:pPr>
+      <w:r>
+        <w:rPr>
+          <w:sz w:val="24"/>
+          <w:lang w:val="en-GB"/>
+        </w:rPr>
+        <w:t>Anteriormente se ha explicado que el factor “alpha” para discretizar el rango depende</w:t>
+      </w:r>
+      <w:r>
+        <w:rPr>
+          <w:sz w:val="24"/>
+          <w:lang w:val="en-GB"/>
+        </w:rPr>
+        <w:t xml:space="preserve"> </w:t>
+      </w:r>
+      <w:r>
+        <w:rPr>
+          <w:sz w:val="24"/>
+          <w:lang w:val="en-GB"/>
+        </w:rPr>
+        <w:t>del número de “jobs” a ejecutar</w:t>
+      </w:r>
+      <w:r>
+        <w:rPr>
+          <w:sz w:val="24"/>
+          <w:lang w:val="en-GB"/>
+        </w:rPr>
+        <w:t>.</w:t>
+      </w:r>
+      <w:r>
+        <w:rPr>
+          <w:sz w:val="24"/>
+          <w:lang w:val="en-GB"/>
+        </w:rPr>
+        <w:t xml:space="preserve"> Pero</w:t>
+      </w:r>
+      <w:r>
+        <w:rPr>
+          <w:sz w:val="24"/>
+          <w:lang w:val="en-GB"/>
+        </w:rPr>
+        <w:t>,</w:t>
+      </w:r>
+      <w:r>
+        <w:rPr>
+          <w:sz w:val="24"/>
+          <w:lang w:val="en-GB"/>
+        </w:rPr>
+        <w:t xml:space="preserve"> para decidir esto, hubo un proceso en el que surgieron una serie de problemas.</w:t>
+      </w:r>
+    </w:p>
+    <w:p>
+      <w:pPr>
+        <w:jc w:val="both"/>
+        <w:rPr>
+          <w:sz w:val="24"/>
+          <w:lang w:val="en-GB"/>
+        </w:rPr>
+      </w:pPr>
+      <w:r>
+        <w:rPr>
+          <w:sz w:val="24"/>
+          <w:lang w:val="en-GB"/>
+        </w:rPr>
+        <w:t>En</w:t>
+      </w:r>
+      <w:r>
+        <w:rPr>
+          <w:sz w:val="24"/>
+          <w:lang w:val="en-GB"/>
+        </w:rPr>
+        <w:t xml:space="preserve"> primer lugar se desconcía en base a qu</w:t>
+      </w:r>
+      <w:r>
+        <w:rPr>
+          <w:sz w:val="24"/>
+          <w:lang w:val="en-GB"/>
+        </w:rPr>
+        <w:t>é</w:t>
+      </w:r>
+      <w:r>
+        <w:rPr>
+          <w:sz w:val="24"/>
+          <w:lang w:val="en-GB"/>
+        </w:rPr>
+        <w:t xml:space="preserve"> factor asignarlo. Se pens</w:t>
+      </w:r>
+      <w:r>
+        <w:rPr>
+          <w:sz w:val="24"/>
+          <w:lang w:val="en-GB"/>
+        </w:rPr>
+        <w:t>ó</w:t>
+      </w:r>
+      <w:r>
+        <w:rPr>
+          <w:sz w:val="24"/>
+          <w:lang w:val="en-GB"/>
+        </w:rPr>
+        <w:t xml:space="preserve"> como una constante</w:t>
+      </w:r>
+      <w:r>
+        <w:rPr>
+          <w:sz w:val="24"/>
+          <w:lang w:val="en-GB"/>
+        </w:rPr>
+        <w:t xml:space="preserve">. En las pruebas realiazadas se comenzó fijando en </w:t>
+      </w:r>
+      <w:r>
+        <w:rPr>
+          <w:sz w:val="24"/>
+          <w:lang w:val="en-GB"/>
+        </w:rPr>
+        <w:t>100</w:t>
+      </w:r>
+      <w:r>
+        <w:rPr>
+          <w:sz w:val="24"/>
+          <w:lang w:val="en-GB"/>
+        </w:rPr>
+        <w:t>, y se obtuvieron resultados aceptables, pero esto no era así si se aumentaba mucho el número de jobs</w:t>
+      </w:r>
+      <w:r>
+        <w:rPr>
+          <w:sz w:val="24"/>
+          <w:lang w:val="en-GB"/>
+        </w:rPr>
+        <w:t>,</w:t>
+      </w:r>
+      <w:r>
+        <w:rPr>
+          <w:sz w:val="24"/>
+          <w:lang w:val="en-GB"/>
+        </w:rPr>
+        <w:t xml:space="preserve"> ya que al framentar “tan poco” el rango, al intentar mejorar soluciones, muchas se repetían. Se aumentó entonces la constante “alpha” a </w:t>
+      </w:r>
+      <w:r>
+        <w:rPr>
+          <w:sz w:val="24"/>
+          <w:lang w:val="en-GB"/>
+        </w:rPr>
+        <w:t>500</w:t>
+      </w:r>
+      <w:r>
+        <w:rPr>
+          <w:sz w:val="24"/>
+          <w:lang w:val="en-GB"/>
+        </w:rPr>
+        <w:t>, para probar</w:t>
+      </w:r>
+      <w:r>
+        <w:rPr>
+          <w:sz w:val="24"/>
+          <w:lang w:val="en-GB"/>
+        </w:rPr>
+        <w:t xml:space="preserve">, pero en este </w:t>
+      </w:r>
+      <w:r>
+        <w:rPr>
+          <w:sz w:val="24"/>
+          <w:lang w:val="en-GB"/>
+        </w:rPr>
+        <w:t xml:space="preserve">segundo </w:t>
+      </w:r>
+      <w:r>
+        <w:rPr>
+          <w:sz w:val="24"/>
+          <w:lang w:val="en-GB"/>
+        </w:rPr>
+        <w:t xml:space="preserve">caso, si no se creaban muchos “jobs” </w:t>
+      </w:r>
+      <w:r>
+        <w:rPr>
+          <w:sz w:val="24"/>
+          <w:lang w:val="en-GB"/>
+        </w:rPr>
+        <w:t xml:space="preserve">apenas </w:t>
+      </w:r>
+      <w:r>
+        <w:rPr>
+          <w:sz w:val="24"/>
+          <w:lang w:val="en-GB"/>
+        </w:rPr>
+        <w:t>se producían</w:t>
+      </w:r>
+      <w:r>
+        <w:rPr>
+          <w:sz w:val="24"/>
+          <w:lang w:val="en-GB"/>
+        </w:rPr>
+        <w:t xml:space="preserve"> cambios</w:t>
+      </w:r>
+      <w:r>
+        <w:rPr>
+          <w:sz w:val="24"/>
+          <w:lang w:val="en-GB"/>
+        </w:rPr>
+        <w:t xml:space="preserve"> en la mejora de soluciones, y todo ese proceso era muy ineficaz. Por tanto</w:t>
+      </w:r>
+      <w:r>
+        <w:rPr>
+          <w:sz w:val="24"/>
+          <w:lang w:val="en-GB"/>
+        </w:rPr>
+        <w:t>,</w:t>
+      </w:r>
+      <w:r>
+        <w:rPr>
+          <w:sz w:val="24"/>
+          <w:lang w:val="en-GB"/>
+        </w:rPr>
+        <w:t xml:space="preserve"> la </w:t>
+      </w:r>
+      <w:r>
+        <w:rPr>
+          <w:sz w:val="24"/>
+          <w:lang w:val="en-GB"/>
+        </w:rPr>
+        <w:t>solución</w:t>
+      </w:r>
+      <w:r>
+        <w:rPr>
+          <w:sz w:val="24"/>
+          <w:lang w:val="en-GB"/>
+        </w:rPr>
+        <w:t xml:space="preserve"> encontrada fue</w:t>
+      </w:r>
+      <w:r>
+        <w:rPr>
+          <w:sz w:val="24"/>
+          <w:lang w:val="en-GB"/>
+        </w:rPr>
+        <w:t xml:space="preserve"> asignar</w:t>
+      </w:r>
+      <w:r>
+        <w:rPr>
+          <w:sz w:val="24"/>
+          <w:lang w:val="en-GB"/>
+        </w:rPr>
+        <w:t xml:space="preserve"> el valor de “alpha”</w:t>
+      </w:r>
+      <w:r>
+        <w:rPr>
+          <w:sz w:val="24"/>
+          <w:lang w:val="en-GB"/>
+        </w:rPr>
+        <w:t xml:space="preserve"> en base a </w:t>
+      </w:r>
+      <w:r>
+        <w:rPr>
+          <w:sz w:val="24"/>
+          <w:lang w:val="en-GB"/>
+        </w:rPr>
+        <w:t>número</w:t>
+      </w:r>
+      <w:r>
+        <w:rPr>
+          <w:sz w:val="24"/>
+          <w:lang w:val="en-GB"/>
+        </w:rPr>
+        <w:t xml:space="preserve"> de </w:t>
+      </w:r>
+      <w:r>
+        <w:rPr>
+          <w:sz w:val="24"/>
+          <w:lang w:val="en-GB"/>
+        </w:rPr>
+        <w:t>“</w:t>
+      </w:r>
+      <w:r>
+        <w:rPr>
+          <w:sz w:val="24"/>
+          <w:lang w:val="en-GB"/>
+        </w:rPr>
+        <w:t>jobs</w:t>
+      </w:r>
+      <w:r>
+        <w:rPr>
+          <w:sz w:val="24"/>
+          <w:lang w:val="en-GB"/>
+        </w:rPr>
+        <w:t>” creados</w:t>
+      </w:r>
+      <w:r>
+        <w:rPr>
+          <w:sz w:val="24"/>
+          <w:lang w:val="en-GB"/>
+        </w:rPr>
+        <w:t>. Esto explica el porqué de nuestra decisión.</w:t>
+      </w:r>
+    </w:p>
+    <w:p>
+      <w:pPr>
+        <w:jc w:val="both"/>
+        <w:rPr>
+          <w:sz w:val="24"/>
+          <w:lang w:val="en-GB"/>
+        </w:rPr>
+      </w:pPr>
+      <w:r>
+        <w:rPr>
+          <w:sz w:val="24"/>
+          <w:lang w:val="en-GB"/>
+        </w:rPr>
+        <w:t>La siguiente configuración es, por tanto, el número de jobs a crear. Se ha decidido crear 200 “jobs”. Es un número lo suficientemente grande para poder filtrar muchas soluciones no optimas y para</w:t>
+      </w:r>
+      <w:r>
+        <w:rPr>
+          <w:sz w:val="24"/>
+          <w:lang w:val="en-GB"/>
+        </w:rPr>
+        <w:t>,</w:t>
+      </w:r>
+      <w:bookmarkStart w:id="17" w:name="_GoBack"/>
+      <w:bookmarkEnd w:id="17"/>
+      <w:r>
+        <w:rPr>
+          <w:sz w:val="24"/>
+          <w:lang w:val="en-GB"/>
+        </w:rPr>
+        <w:t xml:space="preserve"> a su vez, devolver un número adecuado de salidas válidas</w:t>
+      </w:r>
+      <w:r>
+        <w:rPr>
+          <w:sz w:val="24"/>
+          <w:lang w:val="en-GB"/>
+        </w:rPr>
+        <w:t xml:space="preserve"> a comparar entre sí.</w:t>
+      </w:r>
+    </w:p>
+    <w:p>
+      <w:pPr>
+        <w:jc w:val="both"/>
+        <w:rPr>
+          <w:sz w:val="24"/>
+          <w:lang w:val="en-GB"/>
+        </w:rPr>
+      </w:pPr>
+      <w:r>
+        <w:rPr>
+          <w:sz w:val="24"/>
+          <w:lang w:val="en-GB"/>
+        </w:rPr>
+        <w:t xml:space="preserve">Además se ha calculado que el tiempo aproximado de ejecución por cada “job” para generar una salida es de </w:t>
+      </w:r>
+      <w:r>
+        <w:rPr>
+          <w:sz w:val="24"/>
+          <w:lang w:val="en-GB"/>
+        </w:rPr>
+        <w:t>36</w:t>
+      </w:r>
+      <w:r>
+        <w:rPr>
+          <w:sz w:val="24"/>
+          <w:lang w:val="en-GB"/>
+        </w:rPr>
+        <w:t xml:space="preserve"> segundos. Como se quiere repetir la ejecución del programa varias veces </w:t>
+      </w:r>
+      <w:r>
+        <w:rPr>
+          <w:sz w:val="24"/>
+          <w:lang w:val="en-GB"/>
+        </w:rPr>
+        <w:lastRenderedPageBreak/>
+        <w:t>para estudiar la variabilidad de soluciones obtenidas, pero dentro de unos límites de tiempo razonables (suponemos 24 horas como tiempo razonable para obtener todos los resultados):</w:t>
+      </w:r>
+    </w:p>
+    <w:p>
+      <w:pPr>
+        <w:jc w:val="center"/>
+        <w:rPr>
+          <w:sz w:val="24"/>
+          <w:lang w:val="en-GB"/>
+        </w:rPr>
+      </w:pPr>
+      <w:r>
+        <w:drawing>
+          <wp:inline distT="0" distB="0" distL="0" distR="0" wp14:anchorId="372B53A5" wp14:editId="5CE264B2">
+            <wp:extent cx="3084394" cy="325427"/>
+            <wp:effectExtent l="0" t="0" r="1905" b="0"/>
+            <wp:docPr id="22" name="Imagen 22"/>
+            <wp:cNvGraphicFramePr>
+              <a:graphicFrameLocks xmlns:a="http://schemas.openxmlformats.org/drawingml/2006/main" noChangeAspect="1"/>
+            </wp:cNvGraphicFramePr>
+            <a:graphic xmlns:a="http://schemas.openxmlformats.org/drawingml/2006/main">
+              <a:graphicData uri="http://schemas.openxmlformats.org/drawingml/2006/picture">
+                <pic:pic xmlns:pic="http://schemas.openxmlformats.org/drawingml/2006/picture">
+                  <pic:nvPicPr>
+                    <pic:cNvPr id="0" name="Picture 5"/>
+                    <pic:cNvPicPr>
+                      <a:picLocks noChangeAspect="1" noChangeArrowheads="1"/>
+                    </pic:cNvPicPr>
+                  </pic:nvPicPr>
+                  <pic:blipFill>
+                    <a:blip r:embed="rId22">
+                      <a:extLst>
+                        <a:ext uri="{28A0092B-C50C-407E-A947-70E740481C1C}">
+                          <a14:useLocalDpi xmlns:a14="http://schemas.microsoft.com/office/drawing/2010/main" val="0"/>
+                        </a:ext>
+                      </a:extLst>
+                    </a:blip>
+                    <a:srcRect/>
+                    <a:stretch>
+                      <a:fillRect/>
+                    </a:stretch>
+                  </pic:blipFill>
+                  <pic:spPr bwMode="auto">
+                    <a:xfrm>
+                      <a:off x="0" y="0"/>
+                      <a:ext cx="3176436" cy="335138"/>
+                    </a:xfrm>
+                    <a:prstGeom prst="rect">
+                      <a:avLst/>
+                    </a:prstGeom>
+                    <a:noFill/>
+                    <a:ln>
+                      <a:noFill/>
+                    </a:ln>
+                  </pic:spPr>
+                </pic:pic>
+              </a:graphicData>
+            </a:graphic>
+          </wp:inline>
+        </w:drawing>
+      </w:r>
+    </w:p>
+    <w:p>
+      <w:pPr>
+        <w:jc w:val="center"/>
+        <w:rPr>
+          <w:sz w:val="24"/>
+          <w:lang w:val="en-GB"/>
+        </w:rPr>
+      </w:pPr>
+    </w:p>
+    <w:p>
+      <w:pPr>
+        <w:jc w:val="both"/>
+        <w:rPr>
+          <w:sz w:val="24"/>
+          <w:lang w:val="en-GB"/>
+        </w:rPr>
+      </w:pPr>
+      <w:r>
+        <w:rPr>
+          <w:sz w:val="24"/>
+          <w:lang w:val="en-GB"/>
+        </w:rPr>
+        <w:t xml:space="preserve">Resolviendo esta sencilla ecuación se obtiene que </w:t>
+      </w:r>
+      <w:r>
+        <w:rPr>
+          <w:sz w:val="24"/>
+          <w:lang w:val="en-GB"/>
+        </w:rPr>
+        <w:t>aproximadamente</w:t>
+      </w:r>
+      <w:r>
+        <w:rPr>
+          <w:sz w:val="24"/>
+          <w:lang w:val="en-GB"/>
+        </w:rPr>
+        <w:t>,</w:t>
+      </w:r>
+      <w:r>
+        <w:rPr>
+          <w:sz w:val="24"/>
+          <w:lang w:val="en-GB"/>
+        </w:rPr>
+        <w:t xml:space="preserve"> </w:t>
+      </w:r>
+      <w:r>
+        <w:rPr>
+          <w:sz w:val="24"/>
+          <w:lang w:val="en-GB"/>
+        </w:rPr>
+        <w:t>ejecutar hasta 12 veces se realizará en menos de un día. Por tanto se redondea y se decide que es razonable ejecutar 10 veces el programa para estudiar las diferentes soluciones que se generan y si varían mucho entre sí.</w:t>
+      </w:r>
+    </w:p>
+    <w:p>
+      <w:pPr>
+        <w:jc w:val="both"/>
+        <w:rPr>
+          <w:sz w:val="24"/>
+          <w:lang w:val="en-GB"/>
+        </w:rPr>
+      </w:pPr>
+      <w:r>
+        <w:rPr>
+          <w:sz w:val="24"/>
+          <w:lang w:val="en-GB"/>
+        </w:rPr>
+        <w:t>Justificadas nuestras decisiones</w:t>
+      </w:r>
+      <w:r>
+        <w:rPr>
+          <w:sz w:val="24"/>
+          <w:lang w:val="en-GB"/>
+        </w:rPr>
+        <w:t xml:space="preserve"> respecto la configuración de las pruebas finales a realizar, se procede a explicar los resultados:</w:t>
+      </w:r>
+    </w:p>
+    <w:p>
+      <w:pPr>
+        <w:jc w:val="both"/>
+        <w:rPr>
+          <w:sz w:val="24"/>
+          <w:lang w:val="en-GB"/>
+        </w:rPr>
+      </w:pPr>
+    </w:p>
+    <w:p>
+      <w:pPr>
+        <w:jc w:val="both"/>
         <w:rPr>
           <w:color w:val="00B050"/>
           <w:lang w:val="en-GB"/>
         </w:rPr>
-        <w:t>el valor del “alpha ”es muy importante y en un primer lugar se desconcía en base a que factor asignarlo. Se pensaba como una constante..primero 100..luego 500..primer caso muchas soluciones se repetian…segundo apenas había cambios…solución</w:t>
-      </w:r>
+      </w:pPr>
       <w:r>
         <w:rPr>
           <w:color w:val="00B050"/>
           <w:lang w:val="en-GB"/>
         </w:rPr>
-        <w:t xml:space="preserve"> asignarlo en base a nº de jobs……</w:t>
+        <w:t>. Una asignación de bienes es óptimo en el sentido de Pareto (o Pareto eficiente) cuando no hay posibilidad de redistribución de una manera en la que al menos una persona estaría mejor, mientras que ningún otro individuo terminase peor.</w:t>
       </w:r>
     </w:p>
     <w:p>
@@ -9672,48 +10612,7 @@
           <w:color w:val="00B050"/>
           <w:lang w:val="en-GB"/>
         </w:rPr>
-        <w:t>. Una asignación de bienes es óptimo en el sentido de Pareto (o Pareto eficiente) cuando no hay posibilidad de redistribución de una manera en la que al menos una persona estaría mejor, mientras que ningún otro individuo terminase peor.</w:t>
-      </w:r>
-    </w:p>
-    <w:p>
-      <w:pPr>
-        <w:jc w:val="both"/>
-        <w:rPr>
-          <w:color w:val="00B050"/>
-          <w:lang w:val="en-GB"/>
-        </w:rPr>
-      </w:pPr>
-      <w:r>
-        <w:rPr>
-          <w:color w:val="00B050"/>
-          <w:lang w:val="en-GB"/>
-        </w:rPr>
         <w:t>Vilfredo Pareto en su libro “Manuale di economia politica”</w:t>
-      </w:r>
-    </w:p>
-    <w:p>
-      <w:pPr>
-        <w:jc w:val="both"/>
-        <w:rPr>
-          <w:color w:val="00B050"/>
-          <w:lang w:val="en-GB"/>
-        </w:rPr>
-      </w:pPr>
-    </w:p>
-    <w:p>
-      <w:pPr>
-        <w:jc w:val="both"/>
-        <w:rPr>
-          <w:color w:val="00B050"/>
-          <w:lang w:val="en-GB"/>
-        </w:rPr>
-      </w:pPr>
-      <w:r>
-        <w:rPr>
-          <w:color w:val="00B050"/>
-          <w:lang w:val="en-GB"/>
-        </w:rPr>
-        <w:t>Chicago, IL</w:t>
       </w:r>
     </w:p>
     <w:p>
@@ -9824,7 +10723,7 @@
           <w:lang w:val="en-GB"/>
         </w:rPr>
       </w:pPr>
-      <w:bookmarkStart w:id="17" w:name="_Toc517024327"/>
+      <w:bookmarkStart w:id="18" w:name="_Toc517024327"/>
       <w:r>
         <w:rPr>
           <w:sz w:val="24"/>
@@ -9832,7 +10731,7 @@
         </w:rPr>
         <w:t>Experimentos</w:t>
       </w:r>
-      <w:bookmarkEnd w:id="17"/>
+      <w:bookmarkEnd w:id="18"/>
     </w:p>
     <w:p>
       <w:pPr>
@@ -9860,15 +10759,16 @@
           <w:lang w:val="en-GB"/>
         </w:rPr>
       </w:pPr>
-      <w:bookmarkStart w:id="18" w:name="_Toc517024328"/>
-      <w:r>
-        <w:rPr>
-          <w:sz w:val="24"/>
-          <w:lang w:val="en-GB"/>
-        </w:rPr>
+      <w:bookmarkStart w:id="19" w:name="_Toc517024328"/>
+      <w:r>
+        <w:rPr>
+          <w:sz w:val="24"/>
+          <w:lang w:val="en-GB"/>
+        </w:rPr>
+        <w:lastRenderedPageBreak/>
         <w:t>Preliminares</w:t>
       </w:r>
-      <w:bookmarkEnd w:id="18"/>
+      <w:bookmarkEnd w:id="19"/>
     </w:p>
     <w:p>
       <w:pPr>
@@ -9900,7 +10800,6 @@
         </w:rPr>
       </w:pPr>
       <w:r>
-        <w:lastRenderedPageBreak/>
         <w:drawing>
           <wp:inline distT="0" distB="0" distL="0" distR="0" wp14:anchorId="7703F215" wp14:editId="63B78002">
             <wp:extent cx="7131054" cy="4008475"/>
@@ -9919,7 +10818,7 @@
                     </pic:cNvPicPr>
                   </pic:nvPicPr>
                   <pic:blipFill>
-                    <a:blip r:embed="rId21">
+                    <a:blip r:embed="rId23">
                       <a:extLst>
                         <a:ext uri="{28A0092B-C50C-407E-A947-70E740481C1C}">
                           <a14:useLocalDpi xmlns:a14="http://schemas.microsoft.com/office/drawing/2010/main" val="0"/>
@@ -9966,6 +10865,7 @@
         </w:rPr>
       </w:pPr>
       <w:r>
+        <w:lastRenderedPageBreak/>
         <w:drawing>
           <wp:inline distT="0" distB="0" distL="0" distR="0" wp14:anchorId="4825DD2D" wp14:editId="5CE538BC">
             <wp:extent cx="7113181" cy="3998427"/>
@@ -9984,7 +10884,7 @@
                     </pic:cNvPicPr>
                   </pic:nvPicPr>
                   <pic:blipFill>
-                    <a:blip r:embed="rId22">
+                    <a:blip r:embed="rId24">
                       <a:extLst>
                         <a:ext uri="{28A0092B-C50C-407E-A947-70E740481C1C}">
                           <a14:useLocalDpi xmlns:a14="http://schemas.microsoft.com/office/drawing/2010/main" val="0"/>
@@ -10075,7 +10975,7 @@
                     </pic:cNvPicPr>
                   </pic:nvPicPr>
                   <pic:blipFill>
-                    <a:blip r:embed="rId23">
+                    <a:blip r:embed="rId25">
                       <a:extLst>
                         <a:ext uri="{28A0092B-C50C-407E-A947-70E740481C1C}">
                           <a14:useLocalDpi xmlns:a14="http://schemas.microsoft.com/office/drawing/2010/main" val="0"/>
@@ -10134,7 +11034,7 @@
                     </pic:cNvPicPr>
                   </pic:nvPicPr>
                   <pic:blipFill>
-                    <a:blip r:embed="rId24">
+                    <a:blip r:embed="rId26">
                       <a:extLst>
                         <a:ext uri="{28A0092B-C50C-407E-A947-70E740481C1C}">
                           <a14:useLocalDpi xmlns:a14="http://schemas.microsoft.com/office/drawing/2010/main" val="0"/>
@@ -10197,7 +11097,7 @@
                     </pic:cNvPicPr>
                   </pic:nvPicPr>
                   <pic:blipFill>
-                    <a:blip r:embed="rId25">
+                    <a:blip r:embed="rId27">
                       <a:extLst>
                         <a:ext uri="{28A0092B-C50C-407E-A947-70E740481C1C}">
                           <a14:useLocalDpi xmlns:a14="http://schemas.microsoft.com/office/drawing/2010/main" val="0"/>
@@ -10262,7 +11162,7 @@
                     </pic:cNvPicPr>
                   </pic:nvPicPr>
                   <pic:blipFill>
-                    <a:blip r:embed="rId26">
+                    <a:blip r:embed="rId28">
                       <a:extLst>
                         <a:ext uri="{28A0092B-C50C-407E-A947-70E740481C1C}">
                           <a14:useLocalDpi xmlns:a14="http://schemas.microsoft.com/office/drawing/2010/main" val="0"/>
@@ -10327,7 +11227,7 @@
           <w:lang w:val="en-GB"/>
         </w:rPr>
       </w:pPr>
-      <w:bookmarkStart w:id="19" w:name="_Toc517024329"/>
+      <w:bookmarkStart w:id="20" w:name="_Toc517024329"/>
       <w:r>
         <w:rPr>
           <w:sz w:val="24"/>
@@ -10335,7 +11235,7 @@
         </w:rPr>
         <w:t>Finales</w:t>
       </w:r>
-      <w:bookmarkEnd w:id="19"/>
+      <w:bookmarkEnd w:id="20"/>
     </w:p>
     <w:p>
       <w:pPr>
@@ -10370,7 +11270,7 @@
           <w:lang w:val="en-GB"/>
         </w:rPr>
       </w:pPr>
-      <w:bookmarkStart w:id="20" w:name="_Toc517024330"/>
+      <w:bookmarkStart w:id="21" w:name="_Toc517024330"/>
       <w:r>
         <w:rPr>
           <w:sz w:val="24"/>
@@ -10378,7 +11278,7 @@
         </w:rPr>
         <w:t>Conclusiones y trayectorias futuras</w:t>
       </w:r>
-      <w:bookmarkEnd w:id="20"/>
+      <w:bookmarkEnd w:id="21"/>
     </w:p>
     <w:p>
       <w:pPr>
@@ -10454,7 +11354,7 @@
           <w:lang w:val="en-GB"/>
         </w:rPr>
       </w:pPr>
-      <w:bookmarkStart w:id="21" w:name="_Toc517024331"/>
+      <w:bookmarkStart w:id="22" w:name="_Toc517024331"/>
       <w:r>
         <w:rPr>
           <w:sz w:val="24"/>
@@ -10462,12 +11362,15 @@
         </w:rPr>
         <w:t>Bibliografía</w:t>
       </w:r>
-      <w:bookmarkEnd w:id="21"/>
+      <w:bookmarkEnd w:id="22"/>
     </w:p>
     <w:sdt>
       <w:sdtPr>
         <w:rPr>
-          <w:sz w:val="24"/>
+          <w:rFonts w:asciiTheme="minorHAnsi" w:eastAsiaTheme="minorHAnsi" w:hAnsiTheme="minorHAnsi" w:cstheme="minorBidi"/>
+          <w:color w:val="auto"/>
+          <w:sz w:val="24"/>
+          <w:szCs w:val="22"/>
         </w:rPr>
         <w:id w:val="-1386172538"/>
         <w:docPartObj>
@@ -10477,10 +11380,7 @@
       </w:sdtPr>
       <w:sdtEndPr>
         <w:rPr>
-          <w:rFonts w:asciiTheme="minorHAnsi" w:eastAsiaTheme="minorHAnsi" w:hAnsiTheme="minorHAnsi" w:cstheme="minorBidi"/>
-          <w:color w:val="auto"/>
           <w:sz w:val="22"/>
-          <w:szCs w:val="22"/>
         </w:rPr>
       </w:sdtEndPr>
       <w:sdtContent>
@@ -10497,6 +11397,7 @@
             <w:id w:val="111145805"/>
             <w:bibliography/>
           </w:sdtPr>
+          <w:sdtEndPr/>
           <w:sdtContent>
             <w:p>
               <w:pPr>
@@ -10659,7 +11560,6 @@
                   <w:sz w:val="24"/>
                   <w:szCs w:val="24"/>
                 </w:rPr>
-                <w:lastRenderedPageBreak/>
                 <w:t>Fernando Berzal Galiano is a Computer Engineer PhD in Computer Science ACM Senior Member &amp; IEEE Computer Society Member</w:t>
               </w:r>
             </w:p>
@@ -10676,6 +11576,7 @@
                   <w:sz w:val="24"/>
                   <w:szCs w:val="24"/>
                 </w:rPr>
+                <w:lastRenderedPageBreak/>
                 <w:t xml:space="preserve">5. </w:t>
               </w:r>
               <w:r>
@@ -10906,13 +11807,37 @@
           <w:lang w:val="en-GB"/>
         </w:rPr>
       </w:pPr>
-    </w:p>
-    <w:p>
-      <w:pPr>
-        <w:rPr>
-          <w:lang w:val="en-GB"/>
-        </w:rPr>
-      </w:pPr>
+      <w:hyperlink r:id="rId29" w:history="1">
+        <w:r>
+          <w:rPr>
+            <w:rStyle w:val="Hipervnculo"/>
+            <w:lang w:val="en-GB"/>
+          </w:rPr>
+          <w:t>https://www.codecogs.com/latex/eqneditor.php?lang=es-es</w:t>
+        </w:r>
+      </w:hyperlink>
+    </w:p>
+    <w:p>
+      <w:pPr>
+        <w:rPr>
+          <w:color w:val="FF0000"/>
+          <w:lang w:val="en-GB"/>
+        </w:rPr>
+      </w:pPr>
+      <w:r>
+        <w:rPr>
+          <w:color w:val="FF0000"/>
+          <w:lang w:val="en-GB"/>
+        </w:rPr>
+        <w:t>para dibujar las ecuaciones</w:t>
+      </w:r>
+      <w:r>
+        <w:rPr>
+          <w:color w:val="FF0000"/>
+          <w:lang w:val="en-GB"/>
+        </w:rPr>
+        <w:t>¿biblio o software usado?</w:t>
+      </w:r>
     </w:p>
     <w:p>
       <w:pPr>
@@ -10933,14 +11858,12 @@
         </w:rPr>
         <w:t>https://github.com/Yunai-Bajo-Gallego/TFG</w:t>
       </w:r>
-      <w:bookmarkStart w:id="22" w:name="_GoBack"/>
-      <w:bookmarkEnd w:id="22"/>
     </w:p>
     <w:p/>
     <w:sectPr>
-      <w:footerReference w:type="default" r:id="rId27"/>
+      <w:footerReference w:type="default" r:id="rId30"/>
       <w:pgSz w:w="11906" w:h="16838"/>
-      <w:pgMar w:top="1417" w:right="1701" w:bottom="1417" w:left="1701" w:header="708" w:footer="708" w:gutter="0"/>
+      <w:pgMar w:top="1418" w:right="1418" w:bottom="1418" w:left="1418" w:header="709" w:footer="709" w:gutter="0"/>
       <w:pgNumType w:start="0"/>
       <w:cols w:space="708"/>
       <w:titlePg/>
@@ -13460,7 +14383,7 @@
 </file>
 
 <file path=customXml/itemProps1.xml><?xml version="1.0" encoding="utf-8"?>
-<ds:datastoreItem xmlns:ds="http://schemas.openxmlformats.org/officeDocument/2006/customXml" ds:itemID="{52593622-BCBB-4E10-B378-7BC8C5A95574}">
+<ds:datastoreItem xmlns:ds="http://schemas.openxmlformats.org/officeDocument/2006/customXml" ds:itemID="{246DDA59-3399-46C3-94B3-499C05139F4D}">
   <ds:schemaRefs>
     <ds:schemaRef ds:uri="http://schemas.openxmlformats.org/officeDocument/2006/bibliography"/>
   </ds:schemaRefs>

</xml_diff>